<commit_message>
[AVANCE] acta de proyecto, faltan algunos puntos
</commit_message>
<xml_diff>
--- a/Acta de proyecto editorial - 208925.docx
+++ b/Acta de proyecto editorial - 208925.docx
@@ -3493,63 +3493,7 @@
         <w:rPr>
           <w:color w:val="auto"/>
         </w:rPr>
-        <w:t xml:space="preserve">Como también se contempla la llegada de visitantes, crearemos una página que permita al usuario ver un recorrido virtual de los libros en catálogo. Solo podrá accederse mediante un formulario, de esta manera podemos saber si la información dentro de la página funciona y tanto como el </w:t>
-      </w:r>
-      <w:proofErr w:type="spellStart"/>
-      <w:r>
-        <w:rPr>
-          <w:color w:val="auto"/>
-        </w:rPr>
-        <w:t>html</w:t>
-      </w:r>
-      <w:proofErr w:type="spellEnd"/>
-      <w:r>
-        <w:rPr>
-          <w:color w:val="auto"/>
-        </w:rPr>
-        <w:t xml:space="preserve">, </w:t>
-      </w:r>
-      <w:proofErr w:type="spellStart"/>
-      <w:r>
-        <w:rPr>
-          <w:color w:val="auto"/>
-        </w:rPr>
-        <w:t>css</w:t>
-      </w:r>
-      <w:proofErr w:type="spellEnd"/>
-      <w:r>
-        <w:rPr>
-          <w:color w:val="auto"/>
-        </w:rPr>
-        <w:t xml:space="preserve">, </w:t>
-      </w:r>
-      <w:proofErr w:type="spellStart"/>
-      <w:r>
-        <w:rPr>
-          <w:color w:val="auto"/>
-        </w:rPr>
-        <w:t>js</w:t>
-      </w:r>
-      <w:proofErr w:type="spellEnd"/>
-      <w:r>
-        <w:rPr>
-          <w:color w:val="auto"/>
-        </w:rPr>
-        <w:t xml:space="preserve"> y </w:t>
-      </w:r>
-      <w:proofErr w:type="spellStart"/>
-      <w:r>
-        <w:rPr>
-          <w:color w:val="auto"/>
-        </w:rPr>
-        <w:t>php</w:t>
-      </w:r>
-      <w:proofErr w:type="spellEnd"/>
-      <w:r>
-        <w:rPr>
-          <w:color w:val="auto"/>
-        </w:rPr>
-        <w:t xml:space="preserve"> también lo hacen.</w:t>
+        <w:t>Como también se contempla la llegada de visitantes, crearemos una página que permita al usuario ver un recorrido virtual de los libros en catálogo. Solo podrá accederse mediante un formulario, de esta manera podemos saber si la información dentro de la página funciona y tanto como el html, css, js y php también lo hacen.</w:t>
       </w:r>
     </w:p>
     <w:p>
@@ -3640,19 +3584,7 @@
         <w:rPr>
           <w:color w:val="auto"/>
         </w:rPr>
-        <w:t xml:space="preserve">Desarrollar un </w:t>
-      </w:r>
-      <w:r>
-        <w:rPr>
-          <w:color w:val="auto"/>
-        </w:rPr>
-        <w:t>sitio web</w:t>
-      </w:r>
-      <w:r>
-        <w:rPr>
-          <w:color w:val="auto"/>
-        </w:rPr>
-        <w:t xml:space="preserve"> de control de acceso para la editorial </w:t>
+        <w:t xml:space="preserve">Desarrollar un sitio web de control de acceso para la editorial </w:t>
       </w:r>
       <w:r>
         <w:rPr>
@@ -4064,35 +3996,7 @@
         <w:rPr>
           <w:color w:val="auto"/>
         </w:rPr>
-        <w:t xml:space="preserve">Compatibilidad con dispositivos móviles y equipos de control físico (lectores, torniquetes, </w:t>
-      </w:r>
-      <w:proofErr w:type="spellStart"/>
-      <w:r>
-        <w:rPr>
-          <w:color w:val="auto"/>
-        </w:rPr>
-        <w:t>tablets</w:t>
-      </w:r>
-      <w:proofErr w:type="spellEnd"/>
-      <w:r>
-        <w:rPr>
-          <w:color w:val="auto"/>
-        </w:rPr>
-        <w:t xml:space="preserve"> en </w:t>
-      </w:r>
-      <w:proofErr w:type="gramStart"/>
-      <w:r>
-        <w:rPr>
-          <w:color w:val="auto"/>
-        </w:rPr>
-        <w:t>recepción</w:t>
-      </w:r>
-      <w:proofErr w:type="gramEnd"/>
-      <w:r>
-        <w:rPr>
-          <w:color w:val="auto"/>
-        </w:rPr>
-        <w:t>).</w:t>
+        <w:t>Compatibilidad con dispositivos móviles y equipos de control físico (lectores, torniquetes, tablets en recepción).</w:t>
       </w:r>
     </w:p>
     <w:p>
@@ -4104,22 +4008,6 @@
           <w:color w:val="auto"/>
         </w:rPr>
       </w:pPr>
-    </w:p>
-    <w:p>
-      <w:pPr>
-        <w:spacing w:after="0" w:line="259" w:lineRule="auto"/>
-        <w:ind w:left="0" w:firstLine="0"/>
-        <w:jc w:val="left"/>
-        <w:rPr>
-          <w:color w:val="auto"/>
-        </w:rPr>
-      </w:pPr>
-      <w:r>
-        <w:rPr>
-          <w:color w:val="auto"/>
-        </w:rPr>
-        <w:t xml:space="preserve"> </w:t>
-      </w:r>
     </w:p>
     <w:p>
       <w:pPr>
@@ -4347,6 +4235,12 @@
                 <w:color w:val="auto"/>
               </w:rPr>
             </w:pPr>
+            <w:r>
+              <w:rPr>
+                <w:color w:val="auto"/>
+              </w:rPr>
+              <w:t>WIREFRAMES</w:t>
+            </w:r>
           </w:p>
         </w:tc>
         <w:tc>
@@ -4371,6 +4265,12 @@
                 <w:color w:val="auto"/>
               </w:rPr>
             </w:pPr>
+            <w:r>
+              <w:rPr>
+                <w:color w:val="auto"/>
+              </w:rPr>
+              <w:t>Bocetos del sitio web y sus respectivas páginas, y su construcción visual</w:t>
+            </w:r>
           </w:p>
         </w:tc>
       </w:tr>
@@ -4424,6 +4324,12 @@
                 <w:color w:val="auto"/>
               </w:rPr>
             </w:pPr>
+            <w:r>
+              <w:rPr>
+                <w:color w:val="auto"/>
+              </w:rPr>
+              <w:t>MAQUETADO DE PÁGINAS</w:t>
+            </w:r>
           </w:p>
         </w:tc>
         <w:tc>
@@ -4444,6 +4350,12 @@
                 <w:color w:val="auto"/>
               </w:rPr>
             </w:pPr>
+            <w:r>
+              <w:rPr>
+                <w:color w:val="auto"/>
+              </w:rPr>
+              <w:t>Construcción del UI del sitio web por medio de Adobe Illustrator</w:t>
+            </w:r>
           </w:p>
         </w:tc>
       </w:tr>
@@ -4497,6 +4409,12 @@
                 <w:color w:val="auto"/>
               </w:rPr>
             </w:pPr>
+            <w:r>
+              <w:rPr>
+                <w:color w:val="auto"/>
+              </w:rPr>
+              <w:t>CONSTRUCCIÓN DE PÁGINA</w:t>
+            </w:r>
           </w:p>
         </w:tc>
         <w:tc>
@@ -4518,6 +4436,12 @@
                 <w:color w:val="auto"/>
               </w:rPr>
             </w:pPr>
+            <w:r>
+              <w:rPr>
+                <w:color w:val="auto"/>
+              </w:rPr>
+              <w:t>Archivos base del HTML, CSS y JS en caso de ser requerido.</w:t>
+            </w:r>
           </w:p>
         </w:tc>
       </w:tr>
@@ -4571,6 +4495,12 @@
                 <w:color w:val="auto"/>
               </w:rPr>
             </w:pPr>
+            <w:r>
+              <w:rPr>
+                <w:color w:val="auto"/>
+              </w:rPr>
+              <w:t>IMPLEMENTACIÓN BASE DE DATOS</w:t>
+            </w:r>
           </w:p>
         </w:tc>
         <w:tc>
@@ -4591,6 +4521,12 @@
                 <w:color w:val="auto"/>
               </w:rPr>
             </w:pPr>
+            <w:r>
+              <w:rPr>
+                <w:color w:val="auto"/>
+              </w:rPr>
+              <w:t>Creacionde base de datos y archivos php dentro del proyecto.</w:t>
+            </w:r>
           </w:p>
         </w:tc>
       </w:tr>
@@ -4644,6 +4580,12 @@
                 <w:color w:val="auto"/>
               </w:rPr>
             </w:pPr>
+            <w:r>
+              <w:rPr>
+                <w:color w:val="auto"/>
+              </w:rPr>
+              <w:t>FUNCIONAMIENTO CORRECTO DE SITIO WEB CON BASE DE DATOS</w:t>
+            </w:r>
           </w:p>
         </w:tc>
         <w:tc>
@@ -4665,6 +4607,12 @@
                 <w:color w:val="auto"/>
               </w:rPr>
             </w:pPr>
+            <w:r>
+              <w:rPr>
+                <w:color w:val="auto"/>
+              </w:rPr>
+              <w:t>Verificar que los datos introducidos se almacenen en las tablas dentro de la base de datos y que no se corrompa diseño y funcionamiento de la página.</w:t>
+            </w:r>
           </w:p>
         </w:tc>
       </w:tr>
@@ -4718,6 +4666,12 @@
                 <w:color w:val="auto"/>
               </w:rPr>
             </w:pPr>
+            <w:r>
+              <w:rPr>
+                <w:color w:val="auto"/>
+              </w:rPr>
+              <w:t>PROYECTO TERMINADO</w:t>
+            </w:r>
           </w:p>
         </w:tc>
         <w:tc>
@@ -4738,6 +4692,12 @@
                 <w:color w:val="auto"/>
               </w:rPr>
             </w:pPr>
+            <w:r>
+              <w:rPr>
+                <w:color w:val="auto"/>
+              </w:rPr>
+              <w:t>Entregar el proyecto finalizado a la empresa.</w:t>
+            </w:r>
           </w:p>
         </w:tc>
       </w:tr>
@@ -4846,6 +4806,7 @@
               <w:rPr>
                 <w:color w:val="auto"/>
               </w:rPr>
+              <w:lastRenderedPageBreak/>
               <w:t xml:space="preserve">No. </w:t>
             </w:r>
           </w:p>
@@ -7156,8 +7117,6 @@
                 <w:color w:val="auto"/>
               </w:rPr>
             </w:pPr>
-            <w:proofErr w:type="spellStart"/>
-            <w:proofErr w:type="gramStart"/>
             <w:r>
               <w:rPr>
                 <w:color w:val="auto"/>
@@ -7169,15 +7128,7 @@
               <w:rPr>
                 <w:color w:val="auto"/>
               </w:rPr>
-              <w:t>Teléfono</w:t>
-            </w:r>
-            <w:proofErr w:type="spellEnd"/>
-            <w:proofErr w:type="gramEnd"/>
-            <w:r>
-              <w:rPr>
-                <w:color w:val="auto"/>
-              </w:rPr>
-              <w:t xml:space="preserve"> </w:t>
+              <w:t xml:space="preserve">Teléfono </w:t>
             </w:r>
           </w:p>
           <w:p>
@@ -7258,6 +7209,7 @@
               <w:rPr>
                 <w:color w:val="auto"/>
               </w:rPr>
+              <w:lastRenderedPageBreak/>
               <w:t xml:space="preserve"> </w:t>
             </w:r>
           </w:p>
@@ -7334,8 +7286,6 @@
                 <w:color w:val="auto"/>
               </w:rPr>
             </w:pPr>
-            <w:proofErr w:type="spellStart"/>
-            <w:proofErr w:type="gramStart"/>
             <w:r>
               <w:rPr>
                 <w:color w:val="auto"/>
@@ -7347,15 +7297,7 @@
               <w:rPr>
                 <w:color w:val="auto"/>
               </w:rPr>
-              <w:t>Teléfono</w:t>
-            </w:r>
-            <w:proofErr w:type="spellEnd"/>
-            <w:proofErr w:type="gramEnd"/>
-            <w:r>
-              <w:rPr>
-                <w:color w:val="auto"/>
-              </w:rPr>
-              <w:t xml:space="preserve"> </w:t>
+              <w:t xml:space="preserve">Teléfono </w:t>
             </w:r>
           </w:p>
           <w:p>
@@ -7436,7 +7378,6 @@
               <w:rPr>
                 <w:color w:val="auto"/>
               </w:rPr>
-              <w:lastRenderedPageBreak/>
               <w:t xml:space="preserve"> </w:t>
             </w:r>
           </w:p>
@@ -7513,8 +7454,6 @@
                 <w:color w:val="auto"/>
               </w:rPr>
             </w:pPr>
-            <w:proofErr w:type="spellStart"/>
-            <w:proofErr w:type="gramStart"/>
             <w:r>
               <w:rPr>
                 <w:color w:val="auto"/>
@@ -7526,15 +7465,7 @@
               <w:rPr>
                 <w:color w:val="auto"/>
               </w:rPr>
-              <w:t>Teléfono</w:t>
-            </w:r>
-            <w:proofErr w:type="spellEnd"/>
-            <w:proofErr w:type="gramEnd"/>
-            <w:r>
-              <w:rPr>
-                <w:color w:val="auto"/>
-              </w:rPr>
-              <w:t xml:space="preserve"> </w:t>
+              <w:t xml:space="preserve">Teléfono </w:t>
             </w:r>
           </w:p>
           <w:p>
@@ -7691,8 +7622,6 @@
                 <w:color w:val="auto"/>
               </w:rPr>
             </w:pPr>
-            <w:proofErr w:type="spellStart"/>
-            <w:proofErr w:type="gramStart"/>
             <w:r>
               <w:rPr>
                 <w:color w:val="auto"/>
@@ -7704,15 +7633,7 @@
               <w:rPr>
                 <w:color w:val="auto"/>
               </w:rPr>
-              <w:t>Teléfono</w:t>
-            </w:r>
-            <w:proofErr w:type="spellEnd"/>
-            <w:proofErr w:type="gramEnd"/>
-            <w:r>
-              <w:rPr>
-                <w:color w:val="auto"/>
-              </w:rPr>
-              <w:t xml:space="preserve"> </w:t>
+              <w:t xml:space="preserve">Teléfono </w:t>
             </w:r>
           </w:p>
           <w:p>
@@ -13524,6 +13445,7 @@
   <w:style w:type="character" w:default="1" w:styleId="DefaultParagraphFont">
     <w:name w:val="Default Paragraph Font"/>
     <w:uiPriority w:val="1"/>
+    <w:semiHidden/>
     <w:unhideWhenUsed/>
   </w:style>
   <w:style w:type="table" w:default="1" w:styleId="TableNormal">
@@ -14009,6 +13931,10 @@
 </file>
 
 <file path=customXml/item1.xml><?xml version="1.0" encoding="utf-8"?>
+<b:Sources xmlns:b="http://schemas.openxmlformats.org/officeDocument/2006/bibliography" xmlns="http://schemas.openxmlformats.org/officeDocument/2006/bibliography" SelectedStyle="\APASixthEditionOfficeOnline.xsl" StyleName="APA" Version="6"/>
+</file>
+
+<file path=customXml/item2.xml><?xml version="1.0" encoding="utf-8"?>
 <ct:contentTypeSchema xmlns:ct="http://schemas.microsoft.com/office/2006/metadata/contentType" xmlns:ma="http://schemas.microsoft.com/office/2006/metadata/properties/metaAttributes" ct:_="" ma:_="" ma:contentTypeName="Document" ma:contentTypeID="0x010100837EE4A8537BB44283045E7C519914EC" ma:contentTypeVersion="3" ma:contentTypeDescription="Create a new document." ma:contentTypeScope="" ma:versionID="5bfe3b6eb2af0e753adfd03ccdd61e9b">
   <xsd:schema xmlns:xsd="http://www.w3.org/2001/XMLSchema" xmlns:xs="http://www.w3.org/2001/XMLSchema" xmlns:p="http://schemas.microsoft.com/office/2006/metadata/properties" xmlns:ns2="fbb24609-f14d-4ded-973c-981a58da6328" targetNamespace="http://schemas.microsoft.com/office/2006/metadata/properties" ma:root="true" ma:fieldsID="51e103c954152f7dc5f7e24b38baa705" ns2:_="">
     <xsd:import namespace="fbb24609-f14d-4ded-973c-981a58da6328"/>
@@ -14146,17 +14072,7 @@
 </ct:contentTypeSchema>
 </file>
 
-<file path=customXml/item2.xml><?xml version="1.0" encoding="utf-8"?>
-<b:Sources xmlns:b="http://schemas.openxmlformats.org/officeDocument/2006/bibliography" xmlns="http://schemas.openxmlformats.org/officeDocument/2006/bibliography" SelectedStyle="\APASixthEditionOfficeOnline.xsl" StyleName="APA" Version="6"/>
-</file>
-
 <file path=customXml/item3.xml><?xml version="1.0" encoding="utf-8"?>
-<p:properties xmlns:p="http://schemas.microsoft.com/office/2006/metadata/properties" xmlns:xsi="http://www.w3.org/2001/XMLSchema-instance" xmlns:pc="http://schemas.microsoft.com/office/infopath/2007/PartnerControls">
-  <documentManagement/>
-</p:properties>
-</file>
-
-<file path=customXml/item4.xml><?xml version="1.0" encoding="utf-8"?>
 <?mso-contentType ?>
 <FormTemplates xmlns="http://schemas.microsoft.com/sharepoint/v3/contenttype/forms">
   <Display>DocumentLibraryForm</Display>
@@ -14165,7 +14081,21 @@
 </FormTemplates>
 </file>
 
+<file path=customXml/item4.xml><?xml version="1.0" encoding="utf-8"?>
+<p:properties xmlns:p="http://schemas.microsoft.com/office/2006/metadata/properties" xmlns:xsi="http://www.w3.org/2001/XMLSchema-instance" xmlns:pc="http://schemas.microsoft.com/office/infopath/2007/PartnerControls">
+  <documentManagement/>
+</p:properties>
+</file>
+
 <file path=customXml/itemProps1.xml><?xml version="1.0" encoding="utf-8"?>
+<ds:datastoreItem xmlns:ds="http://schemas.openxmlformats.org/officeDocument/2006/customXml" ds:itemID="{85A35A1E-7253-4FDB-9326-CB638361EF29}">
+  <ds:schemaRefs>
+    <ds:schemaRef ds:uri="http://schemas.openxmlformats.org/officeDocument/2006/bibliography"/>
+  </ds:schemaRefs>
+</ds:datastoreItem>
+</file>
+
+<file path=customXml/itemProps2.xml><?xml version="1.0" encoding="utf-8"?>
 <ds:datastoreItem xmlns:ds="http://schemas.openxmlformats.org/officeDocument/2006/customXml" ds:itemID="{971E0E6B-0ACE-4A65-A0D1-12D5CEAE812E}">
   <ds:schemaRefs>
     <ds:schemaRef ds:uri="http://schemas.microsoft.com/office/2006/metadata/contentType"/>
@@ -14183,27 +14113,19 @@
 </ds:datastoreItem>
 </file>
 
-<file path=customXml/itemProps2.xml><?xml version="1.0" encoding="utf-8"?>
-<ds:datastoreItem xmlns:ds="http://schemas.openxmlformats.org/officeDocument/2006/customXml" ds:itemID="{85A35A1E-7253-4FDB-9326-CB638361EF29}">
+<file path=customXml/itemProps3.xml><?xml version="1.0" encoding="utf-8"?>
+<ds:datastoreItem xmlns:ds="http://schemas.openxmlformats.org/officeDocument/2006/customXml" ds:itemID="{A8FAAC9E-2A79-4C65-B1D2-C7E7D8023189}">
   <ds:schemaRefs>
-    <ds:schemaRef ds:uri="http://schemas.openxmlformats.org/officeDocument/2006/bibliography"/>
+    <ds:schemaRef ds:uri="http://schemas.microsoft.com/sharepoint/v3/contenttype/forms"/>
   </ds:schemaRefs>
 </ds:datastoreItem>
 </file>
 
-<file path=customXml/itemProps3.xml><?xml version="1.0" encoding="utf-8"?>
+<file path=customXml/itemProps4.xml><?xml version="1.0" encoding="utf-8"?>
 <ds:datastoreItem xmlns:ds="http://schemas.openxmlformats.org/officeDocument/2006/customXml" ds:itemID="{955E117E-2BFE-49F5-9076-EFB8366369F6}">
   <ds:schemaRefs>
     <ds:schemaRef ds:uri="http://schemas.microsoft.com/office/2006/metadata/properties"/>
     <ds:schemaRef ds:uri="http://schemas.microsoft.com/office/infopath/2007/PartnerControls"/>
   </ds:schemaRefs>
 </ds:datastoreItem>
-</file>
-
-<file path=customXml/itemProps4.xml><?xml version="1.0" encoding="utf-8"?>
-<ds:datastoreItem xmlns:ds="http://schemas.openxmlformats.org/officeDocument/2006/customXml" ds:itemID="{A8FAAC9E-2A79-4C65-B1D2-C7E7D8023189}">
-  <ds:schemaRefs>
-    <ds:schemaRef ds:uri="http://schemas.microsoft.com/sharepoint/v3/contenttype/forms"/>
-  </ds:schemaRefs>
-</ds:datastoreItem>
 </file>
</xml_diff>

<commit_message>
[TERMINADO] acta de proyecto
</commit_message>
<xml_diff>
--- a/Acta de proyecto editorial - 208925.docx
+++ b/Acta de proyecto editorial - 208925.docx
@@ -1424,7 +1424,7 @@
               <w:noProof/>
               <w:color w:val="auto"/>
               <w:sz w:val="24"/>
-              <w:lang w:val="en-US" w:eastAsia="en-US"/>
+              <w:lang w:eastAsia="en-US"/>
             </w:rPr>
           </w:pPr>
           <w:r>
@@ -1462,7 +1462,7 @@
                 <w:noProof/>
                 <w:color w:val="auto"/>
                 <w:sz w:val="24"/>
-                <w:lang w:val="en-US" w:eastAsia="en-US"/>
+                <w:lang w:eastAsia="en-US"/>
               </w:rPr>
               <w:tab/>
             </w:r>
@@ -1544,7 +1544,7 @@
               <w:noProof/>
               <w:color w:val="auto"/>
               <w:sz w:val="24"/>
-              <w:lang w:val="en-US" w:eastAsia="en-US"/>
+              <w:lang w:eastAsia="en-US"/>
             </w:rPr>
           </w:pPr>
           <w:hyperlink w:anchor="_Toc206248190" w:history="1">
@@ -1564,7 +1564,7 @@
                 <w:noProof/>
                 <w:color w:val="auto"/>
                 <w:sz w:val="24"/>
-                <w:lang w:val="en-US" w:eastAsia="en-US"/>
+                <w:lang w:eastAsia="en-US"/>
               </w:rPr>
               <w:tab/>
             </w:r>
@@ -1646,7 +1646,7 @@
               <w:noProof/>
               <w:color w:val="auto"/>
               <w:sz w:val="24"/>
-              <w:lang w:val="en-US" w:eastAsia="en-US"/>
+              <w:lang w:eastAsia="en-US"/>
             </w:rPr>
           </w:pPr>
           <w:hyperlink w:anchor="_Toc206248191" w:history="1">
@@ -1666,7 +1666,7 @@
                 <w:noProof/>
                 <w:color w:val="auto"/>
                 <w:sz w:val="24"/>
-                <w:lang w:val="en-US" w:eastAsia="en-US"/>
+                <w:lang w:eastAsia="en-US"/>
               </w:rPr>
               <w:tab/>
             </w:r>
@@ -1723,7 +1723,7 @@
                 <w:webHidden/>
                 <w:color w:val="auto"/>
               </w:rPr>
-              <w:t>5</w:t>
+              <w:t>4</w:t>
             </w:r>
             <w:r>
               <w:rPr>
@@ -1748,7 +1748,7 @@
               <w:noProof/>
               <w:color w:val="auto"/>
               <w:sz w:val="24"/>
-              <w:lang w:val="en-US" w:eastAsia="en-US"/>
+              <w:lang w:eastAsia="en-US"/>
             </w:rPr>
           </w:pPr>
           <w:hyperlink w:anchor="_Toc206248192" w:history="1">
@@ -1768,7 +1768,7 @@
                 <w:noProof/>
                 <w:color w:val="auto"/>
                 <w:sz w:val="24"/>
-                <w:lang w:val="en-US" w:eastAsia="en-US"/>
+                <w:lang w:eastAsia="en-US"/>
               </w:rPr>
               <w:tab/>
             </w:r>
@@ -1825,7 +1825,7 @@
                 <w:webHidden/>
                 <w:color w:val="auto"/>
               </w:rPr>
-              <w:t>5</w:t>
+              <w:t>4</w:t>
             </w:r>
             <w:r>
               <w:rPr>
@@ -1850,7 +1850,7 @@
               <w:noProof/>
               <w:color w:val="auto"/>
               <w:sz w:val="24"/>
-              <w:lang w:val="en-US" w:eastAsia="en-US"/>
+              <w:lang w:eastAsia="en-US"/>
             </w:rPr>
           </w:pPr>
           <w:hyperlink w:anchor="_Toc206248193" w:history="1">
@@ -1870,7 +1870,7 @@
                 <w:noProof/>
                 <w:color w:val="auto"/>
                 <w:sz w:val="24"/>
-                <w:lang w:val="en-US" w:eastAsia="en-US"/>
+                <w:lang w:eastAsia="en-US"/>
               </w:rPr>
               <w:tab/>
             </w:r>
@@ -1927,7 +1927,7 @@
                 <w:webHidden/>
                 <w:color w:val="auto"/>
               </w:rPr>
-              <w:t>6</w:t>
+              <w:t>5</w:t>
             </w:r>
             <w:r>
               <w:rPr>
@@ -1952,7 +1952,7 @@
               <w:noProof/>
               <w:color w:val="auto"/>
               <w:sz w:val="24"/>
-              <w:lang w:val="en-US" w:eastAsia="en-US"/>
+              <w:lang w:eastAsia="en-US"/>
             </w:rPr>
           </w:pPr>
           <w:hyperlink w:anchor="_Toc206248194" w:history="1">
@@ -1972,7 +1972,7 @@
                 <w:noProof/>
                 <w:color w:val="auto"/>
                 <w:sz w:val="24"/>
-                <w:lang w:val="en-US" w:eastAsia="en-US"/>
+                <w:lang w:eastAsia="en-US"/>
               </w:rPr>
               <w:tab/>
             </w:r>
@@ -2029,7 +2029,7 @@
                 <w:webHidden/>
                 <w:color w:val="auto"/>
               </w:rPr>
-              <w:t>7</w:t>
+              <w:t>5</w:t>
             </w:r>
             <w:r>
               <w:rPr>
@@ -2054,7 +2054,7 @@
               <w:noProof/>
               <w:color w:val="auto"/>
               <w:sz w:val="24"/>
-              <w:lang w:val="en-US" w:eastAsia="en-US"/>
+              <w:lang w:eastAsia="en-US"/>
             </w:rPr>
           </w:pPr>
           <w:hyperlink w:anchor="_Toc206248195" w:history="1">
@@ -2074,7 +2074,7 @@
                 <w:noProof/>
                 <w:color w:val="auto"/>
                 <w:sz w:val="24"/>
-                <w:lang w:val="en-US" w:eastAsia="en-US"/>
+                <w:lang w:eastAsia="en-US"/>
               </w:rPr>
               <w:tab/>
             </w:r>
@@ -2131,7 +2131,7 @@
                 <w:webHidden/>
                 <w:color w:val="auto"/>
               </w:rPr>
-              <w:t>9</w:t>
+              <w:t>7</w:t>
             </w:r>
             <w:r>
               <w:rPr>
@@ -2156,7 +2156,7 @@
               <w:noProof/>
               <w:color w:val="auto"/>
               <w:sz w:val="24"/>
-              <w:lang w:val="en-US" w:eastAsia="en-US"/>
+              <w:lang w:eastAsia="en-US"/>
             </w:rPr>
           </w:pPr>
           <w:hyperlink w:anchor="_Toc206248196" w:history="1">
@@ -2176,7 +2176,7 @@
                 <w:noProof/>
                 <w:color w:val="auto"/>
                 <w:sz w:val="24"/>
-                <w:lang w:val="en-US" w:eastAsia="en-US"/>
+                <w:lang w:eastAsia="en-US"/>
               </w:rPr>
               <w:tab/>
             </w:r>
@@ -2233,7 +2233,7 @@
                 <w:webHidden/>
                 <w:color w:val="auto"/>
               </w:rPr>
-              <w:t>9</w:t>
+              <w:t>7</w:t>
             </w:r>
             <w:r>
               <w:rPr>
@@ -2258,7 +2258,7 @@
               <w:noProof/>
               <w:color w:val="auto"/>
               <w:sz w:val="24"/>
-              <w:lang w:val="en-US" w:eastAsia="en-US"/>
+              <w:lang w:eastAsia="en-US"/>
             </w:rPr>
           </w:pPr>
           <w:hyperlink w:anchor="_Toc206248197" w:history="1">
@@ -2278,7 +2278,7 @@
                 <w:noProof/>
                 <w:color w:val="auto"/>
                 <w:sz w:val="24"/>
-                <w:lang w:val="en-US" w:eastAsia="en-US"/>
+                <w:lang w:eastAsia="en-US"/>
               </w:rPr>
               <w:tab/>
             </w:r>
@@ -2335,7 +2335,7 @@
                 <w:webHidden/>
                 <w:color w:val="auto"/>
               </w:rPr>
-              <w:t>10</w:t>
+              <w:t>8</w:t>
             </w:r>
             <w:r>
               <w:rPr>
@@ -2360,7 +2360,7 @@
               <w:noProof/>
               <w:color w:val="auto"/>
               <w:sz w:val="24"/>
-              <w:lang w:val="en-US" w:eastAsia="en-US"/>
+              <w:lang w:eastAsia="en-US"/>
             </w:rPr>
           </w:pPr>
           <w:hyperlink w:anchor="_Toc206248198" w:history="1">
@@ -2380,7 +2380,7 @@
                 <w:noProof/>
                 <w:color w:val="auto"/>
                 <w:sz w:val="24"/>
-                <w:lang w:val="en-US" w:eastAsia="en-US"/>
+                <w:lang w:eastAsia="en-US"/>
               </w:rPr>
               <w:tab/>
             </w:r>
@@ -2437,7 +2437,7 @@
                 <w:webHidden/>
                 <w:color w:val="auto"/>
               </w:rPr>
-              <w:t>11</w:t>
+              <w:t>8</w:t>
             </w:r>
             <w:r>
               <w:rPr>
@@ -2462,7 +2462,7 @@
               <w:noProof/>
               <w:color w:val="auto"/>
               <w:sz w:val="24"/>
-              <w:lang w:val="en-US" w:eastAsia="en-US"/>
+              <w:lang w:eastAsia="en-US"/>
             </w:rPr>
           </w:pPr>
           <w:hyperlink w:anchor="_Toc206248199" w:history="1">
@@ -2482,7 +2482,7 @@
                 <w:noProof/>
                 <w:color w:val="auto"/>
                 <w:sz w:val="24"/>
-                <w:lang w:val="en-US" w:eastAsia="en-US"/>
+                <w:lang w:eastAsia="en-US"/>
               </w:rPr>
               <w:tab/>
             </w:r>
@@ -2539,7 +2539,7 @@
                 <w:webHidden/>
                 <w:color w:val="auto"/>
               </w:rPr>
-              <w:t>12</w:t>
+              <w:t>9</w:t>
             </w:r>
             <w:r>
               <w:rPr>
@@ -2564,7 +2564,7 @@
               <w:noProof/>
               <w:color w:val="auto"/>
               <w:sz w:val="24"/>
-              <w:lang w:val="en-US" w:eastAsia="en-US"/>
+              <w:lang w:eastAsia="en-US"/>
             </w:rPr>
           </w:pPr>
           <w:hyperlink w:anchor="_Toc206248200" w:history="1">
@@ -2584,7 +2584,7 @@
                 <w:noProof/>
                 <w:color w:val="auto"/>
                 <w:sz w:val="24"/>
-                <w:lang w:val="en-US" w:eastAsia="en-US"/>
+                <w:lang w:eastAsia="en-US"/>
               </w:rPr>
               <w:tab/>
             </w:r>
@@ -2641,7 +2641,7 @@
                 <w:webHidden/>
                 <w:color w:val="auto"/>
               </w:rPr>
-              <w:t>13</w:t>
+              <w:t>10</w:t>
             </w:r>
             <w:r>
               <w:rPr>
@@ -2666,7 +2666,7 @@
               <w:noProof/>
               <w:color w:val="auto"/>
               <w:sz w:val="24"/>
-              <w:lang w:val="en-US" w:eastAsia="en-US"/>
+              <w:lang w:eastAsia="en-US"/>
             </w:rPr>
           </w:pPr>
           <w:hyperlink w:anchor="_Toc206248201" w:history="1">
@@ -2686,7 +2686,7 @@
                 <w:noProof/>
                 <w:color w:val="auto"/>
                 <w:sz w:val="24"/>
-                <w:lang w:val="en-US" w:eastAsia="en-US"/>
+                <w:lang w:eastAsia="en-US"/>
               </w:rPr>
               <w:tab/>
             </w:r>
@@ -2743,7 +2743,7 @@
                 <w:webHidden/>
                 <w:color w:val="auto"/>
               </w:rPr>
-              <w:t>13</w:t>
+              <w:t>10</w:t>
             </w:r>
             <w:r>
               <w:rPr>
@@ -2768,7 +2768,7 @@
               <w:noProof/>
               <w:color w:val="auto"/>
               <w:sz w:val="24"/>
-              <w:lang w:val="en-US" w:eastAsia="en-US"/>
+              <w:lang w:eastAsia="en-US"/>
             </w:rPr>
           </w:pPr>
           <w:hyperlink w:anchor="_Toc206248202" w:history="1">
@@ -2788,7 +2788,7 @@
                 <w:noProof/>
                 <w:color w:val="auto"/>
                 <w:sz w:val="24"/>
-                <w:lang w:val="en-US" w:eastAsia="en-US"/>
+                <w:lang w:eastAsia="en-US"/>
               </w:rPr>
               <w:tab/>
             </w:r>
@@ -2845,7 +2845,7 @@
                 <w:webHidden/>
                 <w:color w:val="auto"/>
               </w:rPr>
-              <w:t>14</w:t>
+              <w:t>11</w:t>
             </w:r>
             <w:r>
               <w:rPr>
@@ -2870,7 +2870,7 @@
               <w:noProof/>
               <w:color w:val="auto"/>
               <w:sz w:val="24"/>
-              <w:lang w:val="en-US" w:eastAsia="en-US"/>
+              <w:lang w:eastAsia="en-US"/>
             </w:rPr>
           </w:pPr>
           <w:hyperlink w:anchor="_Toc206248203" w:history="1">
@@ -2890,7 +2890,7 @@
                 <w:noProof/>
                 <w:color w:val="auto"/>
                 <w:sz w:val="24"/>
-                <w:lang w:val="en-US" w:eastAsia="en-US"/>
+                <w:lang w:eastAsia="en-US"/>
               </w:rPr>
               <w:tab/>
             </w:r>
@@ -2947,7 +2947,7 @@
                 <w:webHidden/>
                 <w:color w:val="auto"/>
               </w:rPr>
-              <w:t>15</w:t>
+              <w:t>12</w:t>
             </w:r>
             <w:r>
               <w:rPr>
@@ -3493,7 +3493,63 @@
         <w:rPr>
           <w:color w:val="auto"/>
         </w:rPr>
-        <w:t>Como también se contempla la llegada de visitantes, crearemos una página que permita al usuario ver un recorrido virtual de los libros en catálogo. Solo podrá accederse mediante un formulario, de esta manera podemos saber si la información dentro de la página funciona y tanto como el html, css, js y php también lo hacen.</w:t>
+        <w:t xml:space="preserve">Como también se contempla la llegada de visitantes, crearemos una página que permita al usuario ver un recorrido virtual de los libros en catálogo. Solo podrá accederse mediante un formulario, de esta manera podemos saber si la información dentro de la página funciona y tanto como el </w:t>
+      </w:r>
+      <w:proofErr w:type="spellStart"/>
+      <w:r>
+        <w:rPr>
+          <w:color w:val="auto"/>
+        </w:rPr>
+        <w:t>html</w:t>
+      </w:r>
+      <w:proofErr w:type="spellEnd"/>
+      <w:r>
+        <w:rPr>
+          <w:color w:val="auto"/>
+        </w:rPr>
+        <w:t xml:space="preserve">, </w:t>
+      </w:r>
+      <w:proofErr w:type="spellStart"/>
+      <w:r>
+        <w:rPr>
+          <w:color w:val="auto"/>
+        </w:rPr>
+        <w:t>css</w:t>
+      </w:r>
+      <w:proofErr w:type="spellEnd"/>
+      <w:r>
+        <w:rPr>
+          <w:color w:val="auto"/>
+        </w:rPr>
+        <w:t xml:space="preserve">, </w:t>
+      </w:r>
+      <w:proofErr w:type="spellStart"/>
+      <w:r>
+        <w:rPr>
+          <w:color w:val="auto"/>
+        </w:rPr>
+        <w:t>js</w:t>
+      </w:r>
+      <w:proofErr w:type="spellEnd"/>
+      <w:r>
+        <w:rPr>
+          <w:color w:val="auto"/>
+        </w:rPr>
+        <w:t xml:space="preserve"> y </w:t>
+      </w:r>
+      <w:proofErr w:type="spellStart"/>
+      <w:r>
+        <w:rPr>
+          <w:color w:val="auto"/>
+        </w:rPr>
+        <w:t>php</w:t>
+      </w:r>
+      <w:proofErr w:type="spellEnd"/>
+      <w:r>
+        <w:rPr>
+          <w:color w:val="auto"/>
+        </w:rPr>
+        <w:t xml:space="preserve"> también lo hacen.</w:t>
       </w:r>
     </w:p>
     <w:p>
@@ -3996,7 +4052,35 @@
         <w:rPr>
           <w:color w:val="auto"/>
         </w:rPr>
-        <w:t>Compatibilidad con dispositivos móviles y equipos de control físico (lectores, torniquetes, tablets en recepción).</w:t>
+        <w:t xml:space="preserve">Compatibilidad con dispositivos móviles y equipos de control físico (lectores, torniquetes, </w:t>
+      </w:r>
+      <w:proofErr w:type="spellStart"/>
+      <w:r>
+        <w:rPr>
+          <w:color w:val="auto"/>
+        </w:rPr>
+        <w:t>tablets</w:t>
+      </w:r>
+      <w:proofErr w:type="spellEnd"/>
+      <w:r>
+        <w:rPr>
+          <w:color w:val="auto"/>
+        </w:rPr>
+        <w:t xml:space="preserve"> en </w:t>
+      </w:r>
+      <w:proofErr w:type="gramStart"/>
+      <w:r>
+        <w:rPr>
+          <w:color w:val="auto"/>
+        </w:rPr>
+        <w:t>recepción</w:t>
+      </w:r>
+      <w:proofErr w:type="gramEnd"/>
+      <w:r>
+        <w:rPr>
+          <w:color w:val="auto"/>
+        </w:rPr>
+        <w:t>).</w:t>
       </w:r>
     </w:p>
     <w:p>
@@ -4354,8 +4438,16 @@
               <w:rPr>
                 <w:color w:val="auto"/>
               </w:rPr>
-              <w:t>Construcción del UI del sitio web por medio de Adobe Illustrator</w:t>
-            </w:r>
+              <w:t xml:space="preserve">Construcción del UI del sitio web por medio de Adobe </w:t>
+            </w:r>
+            <w:proofErr w:type="spellStart"/>
+            <w:r>
+              <w:rPr>
+                <w:color w:val="auto"/>
+              </w:rPr>
+              <w:t>Illustrator</w:t>
+            </w:r>
+            <w:proofErr w:type="spellEnd"/>
           </w:p>
         </w:tc>
       </w:tr>
@@ -4521,11 +4613,33 @@
                 <w:color w:val="auto"/>
               </w:rPr>
             </w:pPr>
-            <w:r>
-              <w:rPr>
-                <w:color w:val="auto"/>
-              </w:rPr>
-              <w:t>Creacionde base de datos y archivos php dentro del proyecto.</w:t>
+            <w:proofErr w:type="spellStart"/>
+            <w:r>
+              <w:rPr>
+                <w:color w:val="auto"/>
+              </w:rPr>
+              <w:t>Creacionde</w:t>
+            </w:r>
+            <w:proofErr w:type="spellEnd"/>
+            <w:r>
+              <w:rPr>
+                <w:color w:val="auto"/>
+              </w:rPr>
+              <w:t xml:space="preserve"> base de datos y archivos </w:t>
+            </w:r>
+            <w:proofErr w:type="spellStart"/>
+            <w:r>
+              <w:rPr>
+                <w:color w:val="auto"/>
+              </w:rPr>
+              <w:t>php</w:t>
+            </w:r>
+            <w:proofErr w:type="spellEnd"/>
+            <w:r>
+              <w:rPr>
+                <w:color w:val="auto"/>
+              </w:rPr>
+              <w:t xml:space="preserve"> dentro del proyecto.</w:t>
             </w:r>
           </w:p>
         </w:tc>
@@ -4702,6 +4816,184 @@
         </w:tc>
       </w:tr>
     </w:tbl>
+    <w:p>
+      <w:pPr>
+        <w:spacing w:after="0" w:line="259" w:lineRule="auto"/>
+        <w:ind w:left="0" w:firstLine="0"/>
+        <w:jc w:val="left"/>
+        <w:rPr>
+          <w:color w:val="auto"/>
+        </w:rPr>
+      </w:pPr>
+    </w:p>
+    <w:p>
+      <w:pPr>
+        <w:spacing w:after="0" w:line="259" w:lineRule="auto"/>
+        <w:ind w:left="0" w:firstLine="0"/>
+        <w:jc w:val="left"/>
+        <w:rPr>
+          <w:color w:val="auto"/>
+        </w:rPr>
+      </w:pPr>
+      <w:r>
+        <w:rPr>
+          <w:color w:val="auto"/>
+        </w:rPr>
+        <w:t>La gerencia del proyecto se alineará con las buenas prácticas de Dirección de Proyectos establecidas por la PMO, garantizando una gestión estructurada y eficiente durante todo el ciclo de vida del proyecto. Los entregables se organizan según los grupos de procesos de la PMO:</w:t>
+      </w:r>
+    </w:p>
+    <w:p>
+      <w:pPr>
+        <w:numPr>
+          <w:ilvl w:val="0"/>
+          <w:numId w:val="31"/>
+        </w:numPr>
+        <w:spacing w:after="0" w:line="259" w:lineRule="auto"/>
+        <w:jc w:val="left"/>
+        <w:rPr>
+          <w:color w:val="auto"/>
+        </w:rPr>
+      </w:pPr>
+      <w:r>
+        <w:rPr>
+          <w:b/>
+          <w:bCs/>
+          <w:color w:val="auto"/>
+        </w:rPr>
+        <w:lastRenderedPageBreak/>
+        <w:t>Inicio:</w:t>
+      </w:r>
+      <w:r>
+        <w:rPr>
+          <w:color w:val="auto"/>
+        </w:rPr>
+        <w:t xml:space="preserve"> Acta de constitución y registro de interesados.</w:t>
+      </w:r>
+    </w:p>
+    <w:p>
+      <w:pPr>
+        <w:numPr>
+          <w:ilvl w:val="0"/>
+          <w:numId w:val="31"/>
+        </w:numPr>
+        <w:spacing w:after="0" w:line="259" w:lineRule="auto"/>
+        <w:jc w:val="left"/>
+        <w:rPr>
+          <w:color w:val="auto"/>
+        </w:rPr>
+      </w:pPr>
+      <w:r>
+        <w:rPr>
+          <w:b/>
+          <w:bCs/>
+          <w:color w:val="auto"/>
+        </w:rPr>
+        <w:t>Planificación:</w:t>
+      </w:r>
+      <w:r>
+        <w:rPr>
+          <w:color w:val="auto"/>
+        </w:rPr>
+        <w:t xml:space="preserve"> Plan de proyecto, alcance, cronograma, comunicación y riesgos.</w:t>
+      </w:r>
+    </w:p>
+    <w:p>
+      <w:pPr>
+        <w:numPr>
+          <w:ilvl w:val="0"/>
+          <w:numId w:val="31"/>
+        </w:numPr>
+        <w:spacing w:after="0" w:line="259" w:lineRule="auto"/>
+        <w:jc w:val="left"/>
+        <w:rPr>
+          <w:color w:val="auto"/>
+        </w:rPr>
+      </w:pPr>
+      <w:r>
+        <w:rPr>
+          <w:b/>
+          <w:bCs/>
+          <w:color w:val="auto"/>
+        </w:rPr>
+        <w:t>Ejecución:</w:t>
+      </w:r>
+      <w:r>
+        <w:rPr>
+          <w:color w:val="auto"/>
+        </w:rPr>
+        <w:t xml:space="preserve"> Sistema de control de acceso digital, capacitación al personal y documentación técnica.</w:t>
+      </w:r>
+    </w:p>
+    <w:p>
+      <w:pPr>
+        <w:numPr>
+          <w:ilvl w:val="0"/>
+          <w:numId w:val="31"/>
+        </w:numPr>
+        <w:spacing w:after="0" w:line="259" w:lineRule="auto"/>
+        <w:jc w:val="left"/>
+        <w:rPr>
+          <w:color w:val="auto"/>
+        </w:rPr>
+      </w:pPr>
+      <w:r>
+        <w:rPr>
+          <w:b/>
+          <w:bCs/>
+          <w:color w:val="auto"/>
+        </w:rPr>
+        <w:t>Monitoreo y control:</w:t>
+      </w:r>
+      <w:r>
+        <w:rPr>
+          <w:color w:val="auto"/>
+        </w:rPr>
+        <w:t xml:space="preserve"> Informes de avance, registro de incidencias y auditorías del sistema.</w:t>
+      </w:r>
+    </w:p>
+    <w:p>
+      <w:pPr>
+        <w:numPr>
+          <w:ilvl w:val="0"/>
+          <w:numId w:val="31"/>
+        </w:numPr>
+        <w:spacing w:after="0" w:line="259" w:lineRule="auto"/>
+        <w:jc w:val="left"/>
+        <w:rPr>
+          <w:color w:val="auto"/>
+        </w:rPr>
+      </w:pPr>
+      <w:r>
+        <w:rPr>
+          <w:b/>
+          <w:bCs/>
+          <w:color w:val="auto"/>
+        </w:rPr>
+        <w:t>Cierre:</w:t>
+      </w:r>
+      <w:r>
+        <w:rPr>
+          <w:color w:val="auto"/>
+        </w:rPr>
+        <w:t xml:space="preserve"> Informe final, aceptación del proyecto y archivo de la documentación.</w:t>
+      </w:r>
+    </w:p>
+    <w:p>
+      <w:pPr>
+        <w:spacing w:after="0" w:line="259" w:lineRule="auto"/>
+        <w:ind w:left="0" w:firstLine="0"/>
+        <w:jc w:val="left"/>
+        <w:rPr>
+          <w:color w:val="auto"/>
+        </w:rPr>
+      </w:pPr>
+      <w:r>
+        <w:rPr>
+          <w:color w:val="auto"/>
+        </w:rPr>
+        <w:t>Estos entregables asegurarán un control claro y eficiente de todas las actividades, cumpliendo con los objetivos del proyecto y garantizando la correcta implementación del sistema de control de acceso en la editorial.</w:t>
+      </w:r>
+    </w:p>
     <w:p>
       <w:pPr>
         <w:spacing w:after="0" w:line="259" w:lineRule="auto"/>
@@ -4806,7 +5098,6 @@
               <w:rPr>
                 <w:color w:val="auto"/>
               </w:rPr>
-              <w:lastRenderedPageBreak/>
               <w:t xml:space="preserve">No. </w:t>
             </w:r>
           </w:p>
@@ -4946,6 +5237,12 @@
                 <w:color w:val="auto"/>
               </w:rPr>
             </w:pPr>
+            <w:r>
+              <w:rPr>
+                <w:color w:val="auto"/>
+              </w:rPr>
+              <w:t>Acta de constitución del proyecto, registro de interesados y análisis inicial de riesgos.</w:t>
+            </w:r>
           </w:p>
         </w:tc>
       </w:tr>
@@ -5029,6 +5326,12 @@
                 <w:color w:val="auto"/>
               </w:rPr>
             </w:pPr>
+            <w:r>
+              <w:rPr>
+                <w:color w:val="auto"/>
+              </w:rPr>
+              <w:t>Plan de gestión del proyecto, plan de alcance, cronograma detallado, plan de comunicación y plan de gestión de riesgos.</w:t>
+            </w:r>
           </w:p>
         </w:tc>
       </w:tr>
@@ -5111,6 +5414,12 @@
                 <w:color w:val="auto"/>
               </w:rPr>
             </w:pPr>
+            <w:r>
+              <w:rPr>
+                <w:color w:val="auto"/>
+              </w:rPr>
+              <w:t>Informes de avance de actividades, coordinación de equipos, capacitación del personal, implementación de recursos necesarios y documentación de las tareas ejecutadas.</w:t>
+            </w:r>
           </w:p>
         </w:tc>
       </w:tr>
@@ -5193,6 +5502,12 @@
                 <w:color w:val="auto"/>
               </w:rPr>
             </w:pPr>
+            <w:r>
+              <w:rPr>
+                <w:color w:val="auto"/>
+              </w:rPr>
+              <w:t>Reportes de seguimiento del proyecto, control de cambios, registro de incidencias, medición de desempeño y auditorías del proyecto y sistema implementado.</w:t>
+            </w:r>
           </w:p>
         </w:tc>
       </w:tr>
@@ -5276,6 +5591,12 @@
                 <w:color w:val="auto"/>
               </w:rPr>
             </w:pPr>
+            <w:r>
+              <w:rPr>
+                <w:color w:val="auto"/>
+              </w:rPr>
+              <w:t>Informe final de proyecto, lecciones aprendidas, aceptación formal del proyecto por la empresa y archivo de toda la documentación.</w:t>
+            </w:r>
           </w:p>
         </w:tc>
       </w:tr>
@@ -5319,6 +5640,7 @@
         <w:rPr>
           <w:color w:val="auto"/>
         </w:rPr>
+        <w:lastRenderedPageBreak/>
         <w:t>CRONOGRAMA</w:t>
       </w:r>
       <w:bookmarkEnd w:id="6"/>
@@ -5328,15 +5650,6 @@
         </w:rPr>
         <w:t xml:space="preserve">   </w:t>
       </w:r>
-    </w:p>
-    <w:p>
-      <w:pPr>
-        <w:spacing w:after="0" w:line="259" w:lineRule="auto"/>
-        <w:ind w:left="0" w:firstLine="0"/>
-        <w:rPr>
-          <w:color w:val="auto"/>
-        </w:rPr>
-      </w:pPr>
     </w:p>
     <w:p>
       <w:pPr>
@@ -5347,6 +5660,69 @@
           <w:color w:val="auto"/>
         </w:rPr>
       </w:pPr>
+      <w:r>
+        <w:rPr>
+          <w:noProof/>
+        </w:rPr>
+        <w:drawing>
+          <wp:inline distT="0" distB="0" distL="0" distR="0" wp14:anchorId="771B017F" wp14:editId="1457A2A9">
+            <wp:extent cx="5476875" cy="4107945"/>
+            <wp:effectExtent l="0" t="0" r="0" b="6985"/>
+            <wp:docPr id="1305249286" name="Picture 2" descr="A black and white screen with red lines&#10;&#10;AI-generated content may be incorrect."/>
+            <wp:cNvGraphicFramePr>
+              <a:graphicFrameLocks xmlns:a="http://schemas.openxmlformats.org/drawingml/2006/main" noChangeAspect="1"/>
+            </wp:cNvGraphicFramePr>
+            <a:graphic xmlns:a="http://schemas.openxmlformats.org/drawingml/2006/main">
+              <a:graphicData uri="http://schemas.openxmlformats.org/drawingml/2006/picture">
+                <pic:pic xmlns:pic="http://schemas.openxmlformats.org/drawingml/2006/picture">
+                  <pic:nvPicPr>
+                    <pic:cNvPr id="1305249286" name="Picture 2" descr="A black and white screen with red lines&#10;&#10;AI-generated content may be incorrect."/>
+                    <pic:cNvPicPr>
+                      <a:picLocks noChangeAspect="1" noChangeArrowheads="1"/>
+                    </pic:cNvPicPr>
+                  </pic:nvPicPr>
+                  <pic:blipFill>
+                    <a:blip r:embed="rId11">
+                      <a:extLst>
+                        <a:ext uri="{28A0092B-C50C-407E-A947-70E740481C1C}">
+                          <a14:useLocalDpi xmlns:a14="http://schemas.microsoft.com/office/drawing/2010/main" val="0"/>
+                        </a:ext>
+                      </a:extLst>
+                    </a:blip>
+                    <a:srcRect/>
+                    <a:stretch>
+                      <a:fillRect/>
+                    </a:stretch>
+                  </pic:blipFill>
+                  <pic:spPr bwMode="auto">
+                    <a:xfrm>
+                      <a:off x="0" y="0"/>
+                      <a:ext cx="5488299" cy="4116513"/>
+                    </a:xfrm>
+                    <a:prstGeom prst="rect">
+                      <a:avLst/>
+                    </a:prstGeom>
+                    <a:noFill/>
+                    <a:ln>
+                      <a:noFill/>
+                    </a:ln>
+                  </pic:spPr>
+                </pic:pic>
+              </a:graphicData>
+            </a:graphic>
+          </wp:inline>
+        </w:drawing>
+      </w:r>
+    </w:p>
+    <w:p>
+      <w:pPr>
+        <w:spacing w:after="0" w:line="259" w:lineRule="auto"/>
+        <w:ind w:left="0" w:firstLine="0"/>
+        <w:jc w:val="center"/>
+        <w:rPr>
+          <w:color w:val="auto"/>
+        </w:rPr>
+      </w:pPr>
     </w:p>
     <w:p>
       <w:pPr>
@@ -5388,6 +5764,212 @@
           <w:color w:val="auto"/>
         </w:rPr>
       </w:pPr>
+      <w:r>
+        <w:rPr>
+          <w:color w:val="auto"/>
+        </w:rPr>
+        <w:t xml:space="preserve">El proyecto cuenta con un presupuesto aprobado de </w:t>
+      </w:r>
+      <w:r>
+        <w:rPr>
+          <w:b/>
+          <w:bCs/>
+          <w:color w:val="auto"/>
+        </w:rPr>
+        <w:t>7,000 pesos</w:t>
+      </w:r>
+      <w:r>
+        <w:rPr>
+          <w:color w:val="auto"/>
+        </w:rPr>
+        <w:t xml:space="preserve">, correspondiente a la mitad del costo total estimado del proyecto, cuyo precio final es de 14,000 pesos. Este presupuesto se asigna como </w:t>
+      </w:r>
+      <w:r>
+        <w:rPr>
+          <w:b/>
+          <w:bCs/>
+          <w:color w:val="auto"/>
+        </w:rPr>
+        <w:t>apropiación presupuestal</w:t>
+      </w:r>
+      <w:r>
+        <w:rPr>
+          <w:color w:val="auto"/>
+        </w:rPr>
+        <w:t xml:space="preserve"> dentro del rubro de desarrollo de sistemas y se gestionará de acuerdo con los lineamientos de la PMO, garantizando transparencia y control de costos.</w:t>
+      </w:r>
+    </w:p>
+    <w:p>
+      <w:pPr>
+        <w:spacing w:after="0" w:line="259" w:lineRule="auto"/>
+        <w:ind w:left="0" w:firstLine="0"/>
+        <w:rPr>
+          <w:color w:val="auto"/>
+        </w:rPr>
+      </w:pPr>
+      <w:r>
+        <w:rPr>
+          <w:color w:val="auto"/>
+        </w:rPr>
+        <w:t>El presupuesto de alto nivel incluye los siguientes componentes:</w:t>
+      </w:r>
+    </w:p>
+    <w:p>
+      <w:pPr>
+        <w:numPr>
+          <w:ilvl w:val="0"/>
+          <w:numId w:val="32"/>
+        </w:numPr>
+        <w:spacing w:after="0" w:line="259" w:lineRule="auto"/>
+        <w:rPr>
+          <w:color w:val="auto"/>
+        </w:rPr>
+      </w:pPr>
+      <w:r>
+        <w:rPr>
+          <w:b/>
+          <w:bCs/>
+          <w:color w:val="auto"/>
+        </w:rPr>
+        <w:t>Estimados de costo de actividades:</w:t>
+      </w:r>
+      <w:r>
+        <w:rPr>
+          <w:color w:val="auto"/>
+        </w:rPr>
+        <w:t xml:space="preserve"> Recursos para el diseño de </w:t>
+      </w:r>
+      <w:proofErr w:type="spellStart"/>
+      <w:r>
+        <w:rPr>
+          <w:color w:val="auto"/>
+        </w:rPr>
+        <w:t>wireframes</w:t>
+      </w:r>
+      <w:proofErr w:type="spellEnd"/>
+      <w:r>
+        <w:rPr>
+          <w:color w:val="auto"/>
+        </w:rPr>
+        <w:t>, maquetado de páginas, desarrollo de la base de datos, implementación de funcionalidades y pruebas del sistema.</w:t>
+      </w:r>
+    </w:p>
+    <w:p>
+      <w:pPr>
+        <w:numPr>
+          <w:ilvl w:val="0"/>
+          <w:numId w:val="32"/>
+        </w:numPr>
+        <w:spacing w:after="0" w:line="259" w:lineRule="auto"/>
+        <w:rPr>
+          <w:color w:val="auto"/>
+        </w:rPr>
+      </w:pPr>
+      <w:r>
+        <w:rPr>
+          <w:b/>
+          <w:bCs/>
+          <w:color w:val="auto"/>
+        </w:rPr>
+        <w:t>Estimados de paquetes de trabajo:</w:t>
+      </w:r>
+      <w:r>
+        <w:rPr>
+          <w:color w:val="auto"/>
+        </w:rPr>
+        <w:t xml:space="preserve"> Asignación de costos por fase del proyecto, incluyendo Iniciación, Planeación, Ejecución, Monitoreo y Control, y Cierre.</w:t>
+      </w:r>
+    </w:p>
+    <w:p>
+      <w:pPr>
+        <w:numPr>
+          <w:ilvl w:val="0"/>
+          <w:numId w:val="32"/>
+        </w:numPr>
+        <w:spacing w:after="0" w:line="259" w:lineRule="auto"/>
+        <w:rPr>
+          <w:color w:val="auto"/>
+        </w:rPr>
+      </w:pPr>
+      <w:r>
+        <w:rPr>
+          <w:b/>
+          <w:bCs/>
+          <w:color w:val="auto"/>
+        </w:rPr>
+        <w:t>Línea base de costos:</w:t>
+      </w:r>
+      <w:r>
+        <w:rPr>
+          <w:color w:val="auto"/>
+        </w:rPr>
+        <w:t xml:space="preserve"> Registro inicial del presupuesto aprobado (7,000 pesos), que servirá como referencia para medir desviaciones y controlar los gastos durante la ejecución del proyecto.</w:t>
+      </w:r>
+    </w:p>
+    <w:p>
+      <w:pPr>
+        <w:numPr>
+          <w:ilvl w:val="0"/>
+          <w:numId w:val="32"/>
+        </w:numPr>
+        <w:spacing w:after="0" w:line="259" w:lineRule="auto"/>
+        <w:rPr>
+          <w:color w:val="auto"/>
+        </w:rPr>
+      </w:pPr>
+      <w:r>
+        <w:rPr>
+          <w:b/>
+          <w:bCs/>
+          <w:color w:val="auto"/>
+        </w:rPr>
+        <w:lastRenderedPageBreak/>
+        <w:t>Reserva para riesgos:</w:t>
+      </w:r>
+      <w:r>
+        <w:rPr>
+          <w:color w:val="auto"/>
+        </w:rPr>
+        <w:t xml:space="preserve"> Se asigna un </w:t>
+      </w:r>
+      <w:r>
+        <w:rPr>
+          <w:b/>
+          <w:bCs/>
+          <w:color w:val="auto"/>
+        </w:rPr>
+        <w:t>10% del presupuesto total</w:t>
+      </w:r>
+      <w:r>
+        <w:rPr>
+          <w:color w:val="auto"/>
+        </w:rPr>
+        <w:t xml:space="preserve"> para cubrir riesgos conocidos y no conocidos, como retrasos en el desarrollo, incidencias técnicas o ajustes de funcionalidad solicitados por la empresa.</w:t>
+      </w:r>
+    </w:p>
+    <w:p>
+      <w:pPr>
+        <w:spacing w:after="0" w:line="259" w:lineRule="auto"/>
+        <w:ind w:left="0" w:firstLine="0"/>
+        <w:rPr>
+          <w:color w:val="auto"/>
+        </w:rPr>
+      </w:pPr>
+      <w:r>
+        <w:rPr>
+          <w:color w:val="auto"/>
+        </w:rPr>
+        <w:t>Este presupuesto permite la correcta implementación del sistema de control de acceso digital en la editorial, asegurando el cumplimiento de los entregables, la calidad de las actividades y la eficiencia en el uso de recursos.</w:t>
+      </w:r>
+    </w:p>
+    <w:p>
+      <w:pPr>
+        <w:spacing w:after="0" w:line="259" w:lineRule="auto"/>
+        <w:ind w:left="0" w:firstLine="0"/>
+        <w:rPr>
+          <w:color w:val="auto"/>
+        </w:rPr>
+      </w:pPr>
     </w:p>
     <w:p>
       <w:pPr>
@@ -5441,6 +6023,201 @@
           <w:color w:val="auto"/>
         </w:rPr>
       </w:pPr>
+      <w:r>
+        <w:rPr>
+          <w:color w:val="auto"/>
+        </w:rPr>
+        <w:t>Para la iniciación y ejecución del proyecto se consideran los siguientes supuestos, los cuales son condiciones clave para el cumplimiento de los objetivos del proyecto:</w:t>
+      </w:r>
+    </w:p>
+    <w:p>
+      <w:pPr>
+        <w:numPr>
+          <w:ilvl w:val="0"/>
+          <w:numId w:val="33"/>
+        </w:numPr>
+        <w:spacing w:after="0" w:line="259" w:lineRule="auto"/>
+        <w:jc w:val="left"/>
+        <w:rPr>
+          <w:color w:val="auto"/>
+        </w:rPr>
+      </w:pPr>
+      <w:r>
+        <w:rPr>
+          <w:b/>
+          <w:bCs/>
+          <w:color w:val="auto"/>
+        </w:rPr>
+        <w:t>Disponibilidad de recursos</w:t>
+      </w:r>
+      <w:r>
+        <w:rPr>
+          <w:color w:val="auto"/>
+        </w:rPr>
+        <w:t>: Se asume que el personal asignado al proyecto (desarrolladores, diseñadores y personal administrativo) estará disponible durante todo el ciclo de vida del proyecto.</w:t>
+      </w:r>
+    </w:p>
+    <w:p>
+      <w:pPr>
+        <w:numPr>
+          <w:ilvl w:val="0"/>
+          <w:numId w:val="33"/>
+        </w:numPr>
+        <w:spacing w:after="0" w:line="259" w:lineRule="auto"/>
+        <w:jc w:val="left"/>
+        <w:rPr>
+          <w:color w:val="auto"/>
+        </w:rPr>
+      </w:pPr>
+      <w:r>
+        <w:rPr>
+          <w:b/>
+          <w:bCs/>
+          <w:color w:val="auto"/>
+        </w:rPr>
+        <w:t>Infraestructura tecnológica</w:t>
+      </w:r>
+      <w:r>
+        <w:rPr>
+          <w:color w:val="auto"/>
+        </w:rPr>
+        <w:t>: Se dispone de los equipos de cómputo, software y conectividad necesarios para el desarrollo, pruebas e implementación del sistema de control de acceso.</w:t>
+      </w:r>
+    </w:p>
+    <w:p>
+      <w:pPr>
+        <w:numPr>
+          <w:ilvl w:val="0"/>
+          <w:numId w:val="33"/>
+        </w:numPr>
+        <w:spacing w:after="0" w:line="259" w:lineRule="auto"/>
+        <w:jc w:val="left"/>
+        <w:rPr>
+          <w:color w:val="auto"/>
+        </w:rPr>
+      </w:pPr>
+      <w:r>
+        <w:rPr>
+          <w:b/>
+          <w:bCs/>
+          <w:color w:val="auto"/>
+        </w:rPr>
+        <w:t>Apoyo de la gerencia</w:t>
+      </w:r>
+      <w:r>
+        <w:rPr>
+          <w:color w:val="auto"/>
+        </w:rPr>
+        <w:t>: La dirección de la editorial proporcionará el respaldo necesario para la toma de decisiones, asignación de recursos y validación de entregables.</w:t>
+      </w:r>
+    </w:p>
+    <w:p>
+      <w:pPr>
+        <w:numPr>
+          <w:ilvl w:val="0"/>
+          <w:numId w:val="33"/>
+        </w:numPr>
+        <w:spacing w:after="0" w:line="259" w:lineRule="auto"/>
+        <w:jc w:val="left"/>
+        <w:rPr>
+          <w:color w:val="auto"/>
+        </w:rPr>
+      </w:pPr>
+      <w:r>
+        <w:rPr>
+          <w:b/>
+          <w:bCs/>
+          <w:color w:val="auto"/>
+        </w:rPr>
+        <w:t>Acceso a la información</w:t>
+      </w:r>
+      <w:r>
+        <w:rPr>
+          <w:color w:val="auto"/>
+        </w:rPr>
+        <w:t>: Se asume que toda la información sobre el flujo de visitantes, empleados y procedimientos actuales estará disponible para el equipo de proyecto.</w:t>
+      </w:r>
+    </w:p>
+    <w:p>
+      <w:pPr>
+        <w:numPr>
+          <w:ilvl w:val="0"/>
+          <w:numId w:val="33"/>
+        </w:numPr>
+        <w:spacing w:after="0" w:line="259" w:lineRule="auto"/>
+        <w:jc w:val="left"/>
+        <w:rPr>
+          <w:color w:val="auto"/>
+        </w:rPr>
+      </w:pPr>
+      <w:r>
+        <w:rPr>
+          <w:b/>
+          <w:bCs/>
+          <w:color w:val="auto"/>
+        </w:rPr>
+        <w:t>Cumplimiento de normativas internas</w:t>
+      </w:r>
+      <w:r>
+        <w:rPr>
+          <w:color w:val="auto"/>
+        </w:rPr>
+        <w:t>: Se espera que el proyecto cumpla con las políticas internas de la empresa y cualquier normativa legal aplicable.</w:t>
+      </w:r>
+    </w:p>
+    <w:p>
+      <w:pPr>
+        <w:numPr>
+          <w:ilvl w:val="0"/>
+          <w:numId w:val="33"/>
+        </w:numPr>
+        <w:spacing w:after="0" w:line="259" w:lineRule="auto"/>
+        <w:jc w:val="left"/>
+        <w:rPr>
+          <w:color w:val="auto"/>
+        </w:rPr>
+      </w:pPr>
+      <w:r>
+        <w:rPr>
+          <w:b/>
+          <w:bCs/>
+          <w:color w:val="auto"/>
+        </w:rPr>
+        <w:t>Cooperación de los usuarios finales</w:t>
+      </w:r>
+      <w:r>
+        <w:rPr>
+          <w:color w:val="auto"/>
+        </w:rPr>
+        <w:t>: El personal de la editorial y los visitantes colaborarán con el equipo de proyecto durante las pruebas y la capacitación del sistema.</w:t>
+      </w:r>
+    </w:p>
+    <w:p>
+      <w:pPr>
+        <w:numPr>
+          <w:ilvl w:val="0"/>
+          <w:numId w:val="33"/>
+        </w:numPr>
+        <w:spacing w:after="0" w:line="259" w:lineRule="auto"/>
+        <w:jc w:val="left"/>
+        <w:rPr>
+          <w:color w:val="auto"/>
+        </w:rPr>
+      </w:pPr>
+      <w:r>
+        <w:rPr>
+          <w:b/>
+          <w:bCs/>
+          <w:color w:val="auto"/>
+        </w:rPr>
+        <w:t>Alcance estable</w:t>
+      </w:r>
+      <w:r>
+        <w:rPr>
+          <w:color w:val="auto"/>
+        </w:rPr>
+        <w:t>: Se considera que los requerimientos del sistema de control de acceso se mantendrán relativamente estables durante la ejecución del proyecto, minimizando cambios que afecten el cronograma o presupuesto.</w:t>
+      </w:r>
     </w:p>
     <w:p>
       <w:pPr>
@@ -5484,12 +6261,183 @@
           <w:color w:val="auto"/>
         </w:rPr>
       </w:pPr>
-      <w:r>
-        <w:rPr>
-          <w:color w:val="auto"/>
-        </w:rPr>
-        <w:t xml:space="preserve"> </w:t>
-      </w:r>
+    </w:p>
+    <w:p>
+      <w:pPr>
+        <w:pStyle w:val="ListParagraph"/>
+        <w:numPr>
+          <w:ilvl w:val="0"/>
+          <w:numId w:val="34"/>
+        </w:numPr>
+        <w:spacing w:after="0" w:line="259" w:lineRule="auto"/>
+        <w:jc w:val="left"/>
+        <w:rPr>
+          <w:color w:val="auto"/>
+        </w:rPr>
+      </w:pPr>
+      <w:r>
+        <w:rPr>
+          <w:color w:val="auto"/>
+        </w:rPr>
+        <w:t>A</w:t>
+      </w:r>
+      <w:r>
+        <w:rPr>
+          <w:color w:val="auto"/>
+        </w:rPr>
+        <w:t>lcance limitado: El proyecto se restringe a la implementación de un sistema digital de control de acceso para empleados y visitantes, sin incluir otras funcionalidades adicionales como control de inventario o gestión editorial.</w:t>
+      </w:r>
+    </w:p>
+    <w:p>
+      <w:pPr>
+        <w:pStyle w:val="ListParagraph"/>
+        <w:numPr>
+          <w:ilvl w:val="0"/>
+          <w:numId w:val="34"/>
+        </w:numPr>
+        <w:spacing w:after="0" w:line="259" w:lineRule="auto"/>
+        <w:jc w:val="left"/>
+        <w:rPr>
+          <w:color w:val="auto"/>
+        </w:rPr>
+      </w:pPr>
+      <w:r>
+        <w:rPr>
+          <w:color w:val="auto"/>
+        </w:rPr>
+        <w:t>Presupuesto: El presupuesto disponible es de 7,000 pesos, equivalente a la mitad del costo total del proyecto, lo que limita la contratación de recursos externos o la adquisición de herramientas adicionales.</w:t>
+      </w:r>
+    </w:p>
+    <w:p>
+      <w:pPr>
+        <w:pStyle w:val="ListParagraph"/>
+        <w:numPr>
+          <w:ilvl w:val="0"/>
+          <w:numId w:val="34"/>
+        </w:numPr>
+        <w:spacing w:after="0" w:line="259" w:lineRule="auto"/>
+        <w:jc w:val="left"/>
+        <w:rPr>
+          <w:color w:val="auto"/>
+        </w:rPr>
+      </w:pPr>
+      <w:r>
+        <w:rPr>
+          <w:color w:val="auto"/>
+        </w:rPr>
+        <w:t>Cronograma: El proyecto debe completarse dentro de los tiempos establecidos en el cronograma aprobado, considerando las fases de diseño, desarrollo, pruebas e implementación del sistema.</w:t>
+      </w:r>
+    </w:p>
+    <w:p>
+      <w:pPr>
+        <w:pStyle w:val="ListParagraph"/>
+        <w:numPr>
+          <w:ilvl w:val="0"/>
+          <w:numId w:val="34"/>
+        </w:numPr>
+        <w:spacing w:after="0" w:line="259" w:lineRule="auto"/>
+        <w:jc w:val="left"/>
+        <w:rPr>
+          <w:color w:val="auto"/>
+        </w:rPr>
+      </w:pPr>
+      <w:r>
+        <w:rPr>
+          <w:color w:val="auto"/>
+        </w:rPr>
+        <w:lastRenderedPageBreak/>
+        <w:t>Calidad: Se requiere que el sistema funcione correctamente, sin errores que comprometan la integridad de la base de datos o el flujo de acceso de empleados y visitantes, respetando las buenas prácticas de desarrollo web.</w:t>
+      </w:r>
+    </w:p>
+    <w:p>
+      <w:pPr>
+        <w:pStyle w:val="ListParagraph"/>
+        <w:numPr>
+          <w:ilvl w:val="0"/>
+          <w:numId w:val="34"/>
+        </w:numPr>
+        <w:spacing w:after="0" w:line="259" w:lineRule="auto"/>
+        <w:jc w:val="left"/>
+        <w:rPr>
+          <w:color w:val="auto"/>
+        </w:rPr>
+      </w:pPr>
+      <w:r>
+        <w:rPr>
+          <w:color w:val="auto"/>
+        </w:rPr>
+        <w:t>Recursos humanos: La disponibilidad de personal clave del proyecto (desarrolladores, diseñadores y administradores) puede estar limitada por sus responsabilidades habituales dentro de la editorial.</w:t>
+      </w:r>
+    </w:p>
+    <w:p>
+      <w:pPr>
+        <w:pStyle w:val="ListParagraph"/>
+        <w:numPr>
+          <w:ilvl w:val="0"/>
+          <w:numId w:val="34"/>
+        </w:numPr>
+        <w:spacing w:after="0" w:line="259" w:lineRule="auto"/>
+        <w:jc w:val="left"/>
+        <w:rPr>
+          <w:color w:val="auto"/>
+        </w:rPr>
+      </w:pPr>
+      <w:r>
+        <w:rPr>
+          <w:color w:val="auto"/>
+        </w:rPr>
+        <w:t>Infraestructura: El proyecto está limitado a la infraestructura tecnológica existente en la editorial, incluyendo equipos de cómputo, servidores y red interna.</w:t>
+      </w:r>
+    </w:p>
+    <w:p>
+      <w:pPr>
+        <w:pStyle w:val="ListParagraph"/>
+        <w:numPr>
+          <w:ilvl w:val="0"/>
+          <w:numId w:val="34"/>
+        </w:numPr>
+        <w:spacing w:after="0" w:line="259" w:lineRule="auto"/>
+        <w:jc w:val="left"/>
+        <w:rPr>
+          <w:color w:val="auto"/>
+        </w:rPr>
+      </w:pPr>
+      <w:r>
+        <w:rPr>
+          <w:color w:val="auto"/>
+        </w:rPr>
+        <w:t>Restricciones legales y de seguridad: El sistema debe cumplir con las políticas internas de la empresa y las normas legales aplicables a la gestión de datos de empleados y visitantes.</w:t>
+      </w:r>
+    </w:p>
+    <w:p>
+      <w:pPr>
+        <w:pStyle w:val="ListParagraph"/>
+        <w:numPr>
+          <w:ilvl w:val="0"/>
+          <w:numId w:val="34"/>
+        </w:numPr>
+        <w:spacing w:after="0" w:line="259" w:lineRule="auto"/>
+        <w:jc w:val="left"/>
+        <w:rPr>
+          <w:color w:val="auto"/>
+        </w:rPr>
+      </w:pPr>
+      <w:r>
+        <w:rPr>
+          <w:color w:val="auto"/>
+        </w:rPr>
+        <w:t>Eventos externos: Las fechas de eventos especiales, como lanzamientos de libros o cocteles, pueden afectar temporalmente la disponibilidad de espacios o de personal para la implementación y pruebas del sistema.</w:t>
+      </w:r>
+    </w:p>
+    <w:p>
+      <w:pPr>
+        <w:spacing w:after="0" w:line="259" w:lineRule="auto"/>
+        <w:ind w:left="0" w:firstLine="0"/>
+        <w:jc w:val="left"/>
+        <w:rPr>
+          <w:color w:val="auto"/>
+        </w:rPr>
+      </w:pPr>
     </w:p>
     <w:p>
       <w:pPr>
@@ -5574,7 +6522,7 @@
       </w:tr>
       <w:tr>
         <w:trPr>
-          <w:trHeight w:val="1687"/>
+          <w:trHeight w:val="1309"/>
           <w:jc w:val="center"/>
         </w:trPr>
         <w:tc>
@@ -5586,17 +6534,36 @@
             <w:pPr>
               <w:spacing w:after="0" w:line="259" w:lineRule="auto"/>
               <w:ind w:left="0" w:firstLine="0"/>
-              <w:jc w:val="left"/>
               <w:rPr>
                 <w:color w:val="auto"/>
               </w:rPr>
             </w:pPr>
+            <w:r>
+              <w:rPr>
+                <w:color w:val="auto"/>
+              </w:rPr>
+              <w:t xml:space="preserve">Retrasos en el desarrollo: Demoras en la creación de </w:t>
+            </w:r>
+            <w:proofErr w:type="spellStart"/>
+            <w:r>
+              <w:rPr>
+                <w:color w:val="auto"/>
+              </w:rPr>
+              <w:t>wireframes</w:t>
+            </w:r>
+            <w:proofErr w:type="spellEnd"/>
+            <w:r>
+              <w:rPr>
+                <w:color w:val="auto"/>
+              </w:rPr>
+              <w:t>, maquetado o construcción del sistema que afecten el cronograma.</w:t>
+            </w:r>
           </w:p>
         </w:tc>
       </w:tr>
       <w:tr>
         <w:trPr>
-          <w:trHeight w:val="1885"/>
+          <w:trHeight w:val="1165"/>
           <w:jc w:val="center"/>
         </w:trPr>
         <w:tc>
@@ -5608,17 +6575,22 @@
             <w:pPr>
               <w:spacing w:after="0" w:line="259" w:lineRule="auto"/>
               <w:ind w:left="0" w:firstLine="0"/>
-              <w:jc w:val="left"/>
               <w:rPr>
                 <w:color w:val="auto"/>
               </w:rPr>
             </w:pPr>
+            <w:r>
+              <w:rPr>
+                <w:color w:val="auto"/>
+              </w:rPr>
+              <w:t>Fallas técnicas: Problemas con la base de datos, servidores o compatibilidad del sistema con equipos existentes.</w:t>
+            </w:r>
           </w:p>
         </w:tc>
       </w:tr>
       <w:tr>
         <w:trPr>
-          <w:trHeight w:val="1885"/>
+          <w:trHeight w:val="1165"/>
           <w:jc w:val="center"/>
         </w:trPr>
         <w:tc>
@@ -5629,17 +6601,22 @@
           <w:p>
             <w:pPr>
               <w:spacing w:after="0" w:line="259" w:lineRule="auto"/>
-              <w:jc w:val="left"/>
               <w:rPr>
                 <w:color w:val="auto"/>
               </w:rPr>
             </w:pPr>
+            <w:r>
+              <w:rPr>
+                <w:color w:val="auto"/>
+              </w:rPr>
+              <w:t>Cambios en los requerimientos: Solicitudes de funcionalidad adicional que no estaban contempladas en el alcance inicial.</w:t>
+            </w:r>
           </w:p>
         </w:tc>
       </w:tr>
       <w:tr>
         <w:trPr>
-          <w:trHeight w:val="1426"/>
+          <w:trHeight w:val="1075"/>
           <w:jc w:val="center"/>
         </w:trPr>
         <w:tc>
@@ -5651,11 +6628,179 @@
             <w:pPr>
               <w:spacing w:after="0" w:line="259" w:lineRule="auto"/>
               <w:ind w:left="0" w:firstLine="0"/>
-              <w:jc w:val="left"/>
               <w:rPr>
                 <w:color w:val="auto"/>
               </w:rPr>
             </w:pPr>
+            <w:r>
+              <w:rPr>
+                <w:color w:val="auto"/>
+              </w:rPr>
+              <w:t>Limitación de recursos humanos: Ausencias o indisponibilidad del personal clave asignado al proyecto.</w:t>
+            </w:r>
+          </w:p>
+        </w:tc>
+      </w:tr>
+      <w:tr>
+        <w:trPr>
+          <w:trHeight w:val="1075"/>
+          <w:jc w:val="center"/>
+        </w:trPr>
+        <w:tc>
+          <w:tcPr>
+            <w:tcW w:w="7561" w:type="dxa"/>
+            <w:vAlign w:val="center"/>
+          </w:tcPr>
+          <w:p>
+            <w:pPr>
+              <w:spacing w:after="0" w:line="259" w:lineRule="auto"/>
+              <w:ind w:left="0" w:firstLine="0"/>
+              <w:rPr>
+                <w:color w:val="auto"/>
+              </w:rPr>
+            </w:pPr>
+            <w:r>
+              <w:rPr>
+                <w:color w:val="auto"/>
+              </w:rPr>
+              <w:t>Sobrecosto: Gastos imprevistos que puedan exceder el presupuesto asignado de 7,000 pesos.</w:t>
+            </w:r>
+          </w:p>
+        </w:tc>
+      </w:tr>
+      <w:tr>
+        <w:trPr>
+          <w:trHeight w:val="1075"/>
+          <w:jc w:val="center"/>
+        </w:trPr>
+        <w:tc>
+          <w:tcPr>
+            <w:tcW w:w="7561" w:type="dxa"/>
+            <w:vAlign w:val="center"/>
+          </w:tcPr>
+          <w:p>
+            <w:pPr>
+              <w:spacing w:after="0" w:line="259" w:lineRule="auto"/>
+              <w:ind w:left="0" w:firstLine="0"/>
+              <w:rPr>
+                <w:color w:val="auto"/>
+              </w:rPr>
+            </w:pPr>
+            <w:r>
+              <w:rPr>
+                <w:color w:val="auto"/>
+              </w:rPr>
+              <w:lastRenderedPageBreak/>
+              <w:t>Resistencia al cambio: Dificultad de empleados o visitantes para adaptarse al nuevo sistema de control de acceso.</w:t>
+            </w:r>
+          </w:p>
+        </w:tc>
+      </w:tr>
+      <w:tr>
+        <w:trPr>
+          <w:trHeight w:val="1075"/>
+          <w:jc w:val="center"/>
+        </w:trPr>
+        <w:tc>
+          <w:tcPr>
+            <w:tcW w:w="7561" w:type="dxa"/>
+            <w:vAlign w:val="center"/>
+          </w:tcPr>
+          <w:p>
+            <w:pPr>
+              <w:spacing w:after="0" w:line="259" w:lineRule="auto"/>
+              <w:ind w:left="0" w:firstLine="0"/>
+              <w:rPr>
+                <w:color w:val="auto"/>
+              </w:rPr>
+            </w:pPr>
+            <w:r>
+              <w:rPr>
+                <w:color w:val="auto"/>
+              </w:rPr>
+              <w:t>Eventos externos: Actividades de la editorial (lanzamientos, cocteles) que interfieran con la implementación o pruebas del sistema.</w:t>
+            </w:r>
+          </w:p>
+        </w:tc>
+      </w:tr>
+      <w:tr>
+        <w:trPr>
+          <w:trHeight w:val="1075"/>
+          <w:jc w:val="center"/>
+        </w:trPr>
+        <w:tc>
+          <w:tcPr>
+            <w:tcW w:w="7561" w:type="dxa"/>
+            <w:vAlign w:val="center"/>
+          </w:tcPr>
+          <w:p>
+            <w:pPr>
+              <w:spacing w:after="0" w:line="259" w:lineRule="auto"/>
+              <w:ind w:left="0" w:firstLine="0"/>
+              <w:rPr>
+                <w:color w:val="auto"/>
+              </w:rPr>
+            </w:pPr>
+            <w:r>
+              <w:rPr>
+                <w:color w:val="auto"/>
+              </w:rPr>
+              <w:t>Riesgos de seguridad de datos: Pérdida, corrupción o acceso no autorizado a la información de empleados y visitantes.</w:t>
+            </w:r>
+          </w:p>
+        </w:tc>
+      </w:tr>
+      <w:tr>
+        <w:trPr>
+          <w:trHeight w:val="1075"/>
+          <w:jc w:val="center"/>
+        </w:trPr>
+        <w:tc>
+          <w:tcPr>
+            <w:tcW w:w="7561" w:type="dxa"/>
+            <w:vAlign w:val="center"/>
+          </w:tcPr>
+          <w:p>
+            <w:pPr>
+              <w:spacing w:after="0" w:line="259" w:lineRule="auto"/>
+              <w:ind w:left="0" w:firstLine="0"/>
+              <w:rPr>
+                <w:color w:val="auto"/>
+              </w:rPr>
+            </w:pPr>
+            <w:r>
+              <w:rPr>
+                <w:color w:val="auto"/>
+              </w:rPr>
+              <w:t>Problemas de comunicación: Falta de coordinación entre el equipo de desarrollo y la gerencia o usuarios finales.</w:t>
+            </w:r>
+          </w:p>
+        </w:tc>
+      </w:tr>
+      <w:tr>
+        <w:trPr>
+          <w:trHeight w:val="1075"/>
+          <w:jc w:val="center"/>
+        </w:trPr>
+        <w:tc>
+          <w:tcPr>
+            <w:tcW w:w="7561" w:type="dxa"/>
+            <w:vAlign w:val="center"/>
+          </w:tcPr>
+          <w:p>
+            <w:pPr>
+              <w:spacing w:after="0" w:line="259" w:lineRule="auto"/>
+              <w:ind w:left="0" w:firstLine="0"/>
+              <w:rPr>
+                <w:color w:val="auto"/>
+              </w:rPr>
+            </w:pPr>
+            <w:r>
+              <w:rPr>
+                <w:color w:val="auto"/>
+              </w:rPr>
+              <w:t>Dependencia tecnológica: Dependencia de software, licencias o infraestructura externa que pueda no estar disponible o presentar fallas.</w:t>
+            </w:r>
           </w:p>
         </w:tc>
       </w:tr>
@@ -6332,6 +7477,289 @@
     <w:p>
       <w:pPr>
         <w:spacing w:after="0" w:line="259" w:lineRule="auto"/>
+        <w:jc w:val="left"/>
+        <w:rPr>
+          <w:color w:val="auto"/>
+        </w:rPr>
+      </w:pPr>
+      <w:r>
+        <w:rPr>
+          <w:b/>
+          <w:bCs/>
+          <w:color w:val="auto"/>
+        </w:rPr>
+        <w:t>Activos de los procesos organizacionales:</w:t>
+      </w:r>
+      <w:r>
+        <w:rPr>
+          <w:color w:val="auto"/>
+        </w:rPr>
+        <w:br/>
+        <w:t>Se consideran como activos aquellos procesos, procedimientos y bases de conocimiento de la editorial que pueden apoyar la gestión del proyecto. Esto incluye:</w:t>
+      </w:r>
+    </w:p>
+    <w:p>
+      <w:pPr>
+        <w:numPr>
+          <w:ilvl w:val="0"/>
+          <w:numId w:val="35"/>
+        </w:numPr>
+        <w:spacing w:after="0" w:line="259" w:lineRule="auto"/>
+        <w:rPr>
+          <w:color w:val="auto"/>
+        </w:rPr>
+      </w:pPr>
+      <w:r>
+        <w:rPr>
+          <w:b/>
+          <w:bCs/>
+          <w:color w:val="auto"/>
+        </w:rPr>
+        <w:t>Procedimientos internos existentes</w:t>
+      </w:r>
+      <w:r>
+        <w:rPr>
+          <w:color w:val="auto"/>
+        </w:rPr>
+        <w:t xml:space="preserve"> para el registro de entradas y salidas de empleados y visitantes.</w:t>
+      </w:r>
+    </w:p>
+    <w:p>
+      <w:pPr>
+        <w:numPr>
+          <w:ilvl w:val="0"/>
+          <w:numId w:val="35"/>
+        </w:numPr>
+        <w:spacing w:after="0" w:line="259" w:lineRule="auto"/>
+        <w:rPr>
+          <w:color w:val="auto"/>
+        </w:rPr>
+      </w:pPr>
+      <w:r>
+        <w:rPr>
+          <w:b/>
+          <w:bCs/>
+          <w:color w:val="auto"/>
+        </w:rPr>
+        <w:t>Documentación histórica de proyectos previos</w:t>
+      </w:r>
+      <w:r>
+        <w:rPr>
+          <w:color w:val="auto"/>
+        </w:rPr>
+        <w:t>, que proporciona lecciones aprendidas sobre implementaciones tecnológicas, gestión de recursos y coordinación de eventos especiales.</w:t>
+      </w:r>
+    </w:p>
+    <w:p>
+      <w:pPr>
+        <w:numPr>
+          <w:ilvl w:val="0"/>
+          <w:numId w:val="35"/>
+        </w:numPr>
+        <w:spacing w:after="0" w:line="259" w:lineRule="auto"/>
+        <w:rPr>
+          <w:color w:val="auto"/>
+        </w:rPr>
+      </w:pPr>
+      <w:r>
+        <w:rPr>
+          <w:b/>
+          <w:bCs/>
+          <w:color w:val="auto"/>
+        </w:rPr>
+        <w:lastRenderedPageBreak/>
+        <w:t>Políticas de seguridad y gestión interna</w:t>
+      </w:r>
+      <w:r>
+        <w:rPr>
+          <w:color w:val="auto"/>
+        </w:rPr>
+        <w:t>, utilizadas como referencia para el desarrollo del nuevo sistema de control de acceso.</w:t>
+      </w:r>
+    </w:p>
+    <w:p>
+      <w:pPr>
+        <w:numPr>
+          <w:ilvl w:val="0"/>
+          <w:numId w:val="35"/>
+        </w:numPr>
+        <w:spacing w:after="0" w:line="259" w:lineRule="auto"/>
+        <w:rPr>
+          <w:color w:val="auto"/>
+        </w:rPr>
+      </w:pPr>
+      <w:r>
+        <w:rPr>
+          <w:b/>
+          <w:bCs/>
+          <w:color w:val="auto"/>
+        </w:rPr>
+        <w:t>Formatos y plantillas corporativas</w:t>
+      </w:r>
+      <w:r>
+        <w:rPr>
+          <w:color w:val="auto"/>
+        </w:rPr>
+        <w:t xml:space="preserve"> para reportes, seguimiento de actividades y control de avances del proyecto.</w:t>
+      </w:r>
+    </w:p>
+    <w:p>
+      <w:pPr>
+        <w:spacing w:after="0" w:line="259" w:lineRule="auto"/>
+        <w:jc w:val="left"/>
+        <w:rPr>
+          <w:color w:val="auto"/>
+        </w:rPr>
+      </w:pPr>
+      <w:r>
+        <w:rPr>
+          <w:b/>
+          <w:bCs/>
+          <w:color w:val="auto"/>
+        </w:rPr>
+        <w:t>Factores ambientales de la empresa:</w:t>
+      </w:r>
+      <w:r>
+        <w:rPr>
+          <w:color w:val="auto"/>
+        </w:rPr>
+        <w:br/>
+        <w:t>Son condiciones externas o internas que, aunque no están bajo control del equipo de proyecto, influyen en su ejecución. Entre ellos destacan:</w:t>
+      </w:r>
+    </w:p>
+    <w:p>
+      <w:pPr>
+        <w:numPr>
+          <w:ilvl w:val="0"/>
+          <w:numId w:val="36"/>
+        </w:numPr>
+        <w:spacing w:after="0" w:line="259" w:lineRule="auto"/>
+        <w:rPr>
+          <w:color w:val="auto"/>
+        </w:rPr>
+      </w:pPr>
+      <w:r>
+        <w:rPr>
+          <w:b/>
+          <w:bCs/>
+          <w:color w:val="auto"/>
+        </w:rPr>
+        <w:t>Cultura organizacional</w:t>
+      </w:r>
+      <w:r>
+        <w:rPr>
+          <w:color w:val="auto"/>
+        </w:rPr>
+        <w:t>: La disposición de los empleados y visitantes a adaptarse a nuevas tecnologías y procesos digitales.</w:t>
+      </w:r>
+    </w:p>
+    <w:p>
+      <w:pPr>
+        <w:numPr>
+          <w:ilvl w:val="0"/>
+          <w:numId w:val="36"/>
+        </w:numPr>
+        <w:spacing w:after="0" w:line="259" w:lineRule="auto"/>
+        <w:rPr>
+          <w:color w:val="auto"/>
+        </w:rPr>
+      </w:pPr>
+      <w:r>
+        <w:rPr>
+          <w:b/>
+          <w:bCs/>
+          <w:color w:val="auto"/>
+        </w:rPr>
+        <w:t>Políticas y lineamientos internos</w:t>
+      </w:r>
+      <w:r>
+        <w:rPr>
+          <w:color w:val="auto"/>
+        </w:rPr>
+        <w:t>: Normas de seguridad, confidencialidad de información y protocolos de acceso a las instalaciones.</w:t>
+      </w:r>
+    </w:p>
+    <w:p>
+      <w:pPr>
+        <w:numPr>
+          <w:ilvl w:val="0"/>
+          <w:numId w:val="36"/>
+        </w:numPr>
+        <w:spacing w:after="0" w:line="259" w:lineRule="auto"/>
+        <w:rPr>
+          <w:color w:val="auto"/>
+        </w:rPr>
+      </w:pPr>
+      <w:r>
+        <w:rPr>
+          <w:b/>
+          <w:bCs/>
+          <w:color w:val="auto"/>
+        </w:rPr>
+        <w:t>Infraestructura física</w:t>
+      </w:r>
+      <w:r>
+        <w:rPr>
+          <w:color w:val="auto"/>
+        </w:rPr>
+        <w:t>: Distribución del edificio de cinco pisos, vestíbulo de acceso y disponibilidad de espacios para pruebas e implementación del sistema.</w:t>
+      </w:r>
+    </w:p>
+    <w:p>
+      <w:pPr>
+        <w:numPr>
+          <w:ilvl w:val="0"/>
+          <w:numId w:val="36"/>
+        </w:numPr>
+        <w:spacing w:after="0" w:line="259" w:lineRule="auto"/>
+        <w:rPr>
+          <w:color w:val="auto"/>
+        </w:rPr>
+      </w:pPr>
+      <w:r>
+        <w:rPr>
+          <w:b/>
+          <w:bCs/>
+          <w:color w:val="auto"/>
+        </w:rPr>
+        <w:t>Infraestructura tecnológica</w:t>
+      </w:r>
+      <w:r>
+        <w:rPr>
+          <w:color w:val="auto"/>
+        </w:rPr>
+        <w:t>: Equipos de cómputo, servidores y conectividad disponibles para el desarrollo y operación del sistema.</w:t>
+      </w:r>
+    </w:p>
+    <w:p>
+      <w:pPr>
+        <w:numPr>
+          <w:ilvl w:val="0"/>
+          <w:numId w:val="36"/>
+        </w:numPr>
+        <w:spacing w:after="0" w:line="259" w:lineRule="auto"/>
+        <w:rPr>
+          <w:color w:val="auto"/>
+        </w:rPr>
+      </w:pPr>
+      <w:r>
+        <w:rPr>
+          <w:b/>
+          <w:bCs/>
+          <w:color w:val="auto"/>
+        </w:rPr>
+        <w:t>Sistemas de información de proyectos</w:t>
+      </w:r>
+      <w:r>
+        <w:rPr>
+          <w:color w:val="auto"/>
+        </w:rPr>
+        <w:t>: Herramientas de seguimiento y control de actividades que facilitan la gestión de tareas, cronograma y recursos durante el proyecto.</w:t>
+      </w:r>
+    </w:p>
+    <w:p>
+      <w:pPr>
+        <w:spacing w:after="0" w:line="259" w:lineRule="auto"/>
         <w:rPr>
           <w:color w:val="auto"/>
         </w:rPr>
@@ -6395,9 +7823,6 @@
               <w:spacing w:after="0" w:line="259" w:lineRule="auto"/>
               <w:ind w:left="0" w:firstLine="0"/>
               <w:jc w:val="center"/>
-              <w:rPr>
-                <w:color w:val="auto"/>
-              </w:rPr>
             </w:pPr>
             <w:r>
               <w:rPr>
@@ -6417,9 +7842,6 @@
               <w:spacing w:after="0" w:line="259" w:lineRule="auto"/>
               <w:ind w:left="0" w:firstLine="0"/>
               <w:jc w:val="center"/>
-              <w:rPr>
-                <w:color w:val="auto"/>
-              </w:rPr>
             </w:pPr>
             <w:r>
               <w:rPr>
@@ -6443,10 +7865,14 @@
             <w:pPr>
               <w:spacing w:after="0" w:line="259" w:lineRule="auto"/>
               <w:ind w:left="0" w:firstLine="0"/>
-              <w:rPr>
-                <w:color w:val="auto"/>
-              </w:rPr>
+              <w:jc w:val="center"/>
             </w:pPr>
+            <w:r>
+              <w:rPr>
+                <w:color w:val="auto"/>
+              </w:rPr>
+              <w:t>UX/UI</w:t>
+            </w:r>
           </w:p>
         </w:tc>
         <w:tc>
@@ -6458,10 +7884,64 @@
             <w:pPr>
               <w:spacing w:after="0" w:line="259" w:lineRule="auto"/>
               <w:ind w:left="0" w:firstLine="0"/>
-              <w:rPr>
-                <w:color w:val="auto"/>
-              </w:rPr>
+              <w:jc w:val="center"/>
             </w:pPr>
+            <w:proofErr w:type="spellStart"/>
+            <w:r>
+              <w:rPr>
+                <w:color w:val="auto"/>
+              </w:rPr>
+              <w:t>User</w:t>
+            </w:r>
+            <w:proofErr w:type="spellEnd"/>
+            <w:r>
+              <w:rPr>
+                <w:color w:val="auto"/>
+              </w:rPr>
+              <w:t xml:space="preserve"> </w:t>
+            </w:r>
+            <w:proofErr w:type="spellStart"/>
+            <w:r>
+              <w:rPr>
+                <w:color w:val="auto"/>
+              </w:rPr>
+              <w:t>Experience</w:t>
+            </w:r>
+            <w:proofErr w:type="spellEnd"/>
+            <w:r>
+              <w:rPr>
+                <w:color w:val="auto"/>
+              </w:rPr>
+              <w:t xml:space="preserve"> / </w:t>
+            </w:r>
+            <w:proofErr w:type="spellStart"/>
+            <w:r>
+              <w:rPr>
+                <w:color w:val="auto"/>
+              </w:rPr>
+              <w:t>User</w:t>
+            </w:r>
+            <w:proofErr w:type="spellEnd"/>
+            <w:r>
+              <w:rPr>
+                <w:color w:val="auto"/>
+              </w:rPr>
+              <w:t xml:space="preserve"> </w:t>
+            </w:r>
+            <w:proofErr w:type="gramStart"/>
+            <w:r>
+              <w:rPr>
+                <w:color w:val="auto"/>
+              </w:rPr>
+              <w:t>Interface</w:t>
+            </w:r>
+            <w:proofErr w:type="gramEnd"/>
+            <w:r>
+              <w:rPr>
+                <w:color w:val="auto"/>
+              </w:rPr>
+              <w:t xml:space="preserve"> (experiencia e interfaz de usuario)</w:t>
+            </w:r>
           </w:p>
         </w:tc>
       </w:tr>
@@ -6478,10 +7958,14 @@
             <w:pPr>
               <w:spacing w:after="0" w:line="259" w:lineRule="auto"/>
               <w:ind w:left="0" w:firstLine="0"/>
-              <w:rPr>
-                <w:color w:val="auto"/>
-              </w:rPr>
+              <w:jc w:val="center"/>
             </w:pPr>
+            <w:r>
+              <w:rPr>
+                <w:color w:val="auto"/>
+              </w:rPr>
+              <w:t>PMO</w:t>
+            </w:r>
           </w:p>
         </w:tc>
         <w:tc>
@@ -6493,10 +7977,14 @@
             <w:pPr>
               <w:spacing w:after="0" w:line="259" w:lineRule="auto"/>
               <w:ind w:left="0" w:firstLine="0"/>
-              <w:rPr>
-                <w:color w:val="auto"/>
-              </w:rPr>
+              <w:jc w:val="center"/>
             </w:pPr>
+            <w:r>
+              <w:rPr>
+                <w:color w:val="auto"/>
+              </w:rPr>
+              <w:t>Project Management Office (Oficina de Gestión de Proyectos)</w:t>
+            </w:r>
           </w:p>
         </w:tc>
       </w:tr>
@@ -6513,10 +8001,14 @@
             <w:pPr>
               <w:spacing w:after="0" w:line="259" w:lineRule="auto"/>
               <w:ind w:left="0" w:firstLine="0"/>
-              <w:rPr>
-                <w:color w:val="auto"/>
-              </w:rPr>
+              <w:jc w:val="center"/>
             </w:pPr>
+            <w:r>
+              <w:rPr>
+                <w:color w:val="auto"/>
+              </w:rPr>
+              <w:t>UAT</w:t>
+            </w:r>
           </w:p>
         </w:tc>
         <w:tc>
@@ -6528,10 +8020,50 @@
             <w:pPr>
               <w:spacing w:after="0" w:line="259" w:lineRule="auto"/>
               <w:ind w:left="0" w:firstLine="0"/>
-              <w:rPr>
-                <w:color w:val="auto"/>
-              </w:rPr>
+              <w:jc w:val="center"/>
             </w:pPr>
+            <w:proofErr w:type="spellStart"/>
+            <w:r>
+              <w:rPr>
+                <w:color w:val="auto"/>
+              </w:rPr>
+              <w:t>User</w:t>
+            </w:r>
+            <w:proofErr w:type="spellEnd"/>
+            <w:r>
+              <w:rPr>
+                <w:color w:val="auto"/>
+              </w:rPr>
+              <w:t xml:space="preserve"> </w:t>
+            </w:r>
+            <w:proofErr w:type="spellStart"/>
+            <w:r>
+              <w:rPr>
+                <w:color w:val="auto"/>
+              </w:rPr>
+              <w:t>Acceptance</w:t>
+            </w:r>
+            <w:proofErr w:type="spellEnd"/>
+            <w:r>
+              <w:rPr>
+                <w:color w:val="auto"/>
+              </w:rPr>
+              <w:t xml:space="preserve"> </w:t>
+            </w:r>
+            <w:proofErr w:type="spellStart"/>
+            <w:r>
+              <w:rPr>
+                <w:color w:val="auto"/>
+              </w:rPr>
+              <w:t>Testing</w:t>
+            </w:r>
+            <w:proofErr w:type="spellEnd"/>
+            <w:r>
+              <w:rPr>
+                <w:color w:val="auto"/>
+              </w:rPr>
+              <w:t xml:space="preserve"> (Pruebas de aceptación del usuario)</w:t>
+            </w:r>
           </w:p>
         </w:tc>
       </w:tr>
@@ -6548,10 +8080,14 @@
             <w:pPr>
               <w:spacing w:after="0" w:line="259" w:lineRule="auto"/>
               <w:ind w:left="0" w:firstLine="0"/>
-              <w:rPr>
-                <w:color w:val="auto"/>
-              </w:rPr>
+              <w:jc w:val="center"/>
             </w:pPr>
+            <w:r>
+              <w:rPr>
+                <w:color w:val="auto"/>
+              </w:rPr>
+              <w:t>CDN</w:t>
+            </w:r>
           </w:p>
         </w:tc>
         <w:tc>
@@ -6563,10 +8099,28 @@
             <w:pPr>
               <w:spacing w:after="0" w:line="259" w:lineRule="auto"/>
               <w:ind w:left="0" w:firstLine="0"/>
-              <w:rPr>
-                <w:color w:val="auto"/>
-              </w:rPr>
+              <w:jc w:val="center"/>
             </w:pPr>
+            <w:r>
+              <w:rPr>
+                <w:color w:val="auto"/>
+              </w:rPr>
+              <w:t xml:space="preserve">Content </w:t>
+            </w:r>
+            <w:proofErr w:type="spellStart"/>
+            <w:r>
+              <w:rPr>
+                <w:color w:val="auto"/>
+              </w:rPr>
+              <w:t>Delivery</w:t>
+            </w:r>
+            <w:proofErr w:type="spellEnd"/>
+            <w:r>
+              <w:rPr>
+                <w:color w:val="auto"/>
+              </w:rPr>
+              <w:t xml:space="preserve"> Network (Red de entrega de contenido)</w:t>
+            </w:r>
           </w:p>
         </w:tc>
       </w:tr>
@@ -6583,10 +8137,14 @@
             <w:pPr>
               <w:spacing w:after="0" w:line="259" w:lineRule="auto"/>
               <w:ind w:left="0" w:firstLine="0"/>
-              <w:rPr>
-                <w:color w:val="auto"/>
-              </w:rPr>
+              <w:jc w:val="center"/>
             </w:pPr>
+            <w:r>
+              <w:rPr>
+                <w:color w:val="auto"/>
+              </w:rPr>
+              <w:t>MVP</w:t>
+            </w:r>
           </w:p>
         </w:tc>
         <w:tc>
@@ -6598,10 +8156,36 @@
             <w:pPr>
               <w:spacing w:after="0" w:line="259" w:lineRule="auto"/>
               <w:ind w:left="0" w:firstLine="0"/>
-              <w:rPr>
-                <w:color w:val="auto"/>
-              </w:rPr>
+              <w:jc w:val="center"/>
             </w:pPr>
+            <w:proofErr w:type="spellStart"/>
+            <w:r>
+              <w:rPr>
+                <w:color w:val="auto"/>
+              </w:rPr>
+              <w:t>Minimum</w:t>
+            </w:r>
+            <w:proofErr w:type="spellEnd"/>
+            <w:r>
+              <w:rPr>
+                <w:color w:val="auto"/>
+              </w:rPr>
+              <w:t xml:space="preserve"> Viable </w:t>
+            </w:r>
+            <w:proofErr w:type="spellStart"/>
+            <w:r>
+              <w:rPr>
+                <w:color w:val="auto"/>
+              </w:rPr>
+              <w:t>Product</w:t>
+            </w:r>
+            <w:proofErr w:type="spellEnd"/>
+            <w:r>
+              <w:rPr>
+                <w:color w:val="auto"/>
+              </w:rPr>
+              <w:t xml:space="preserve"> (Producto mínimo viable)</w:t>
+            </w:r>
           </w:p>
         </w:tc>
       </w:tr>
@@ -6698,221 +8282,6 @@
     </w:p>
     <w:p>
       <w:pPr>
-        <w:spacing w:after="0" w:line="259" w:lineRule="auto"/>
-        <w:ind w:left="0" w:firstLine="0"/>
-        <w:jc w:val="left"/>
-        <w:rPr>
-          <w:b/>
-          <w:color w:val="auto"/>
-        </w:rPr>
-      </w:pPr>
-    </w:p>
-    <w:p>
-      <w:pPr>
-        <w:spacing w:after="0" w:line="259" w:lineRule="auto"/>
-        <w:ind w:left="0" w:firstLine="0"/>
-        <w:jc w:val="left"/>
-        <w:rPr>
-          <w:b/>
-          <w:color w:val="auto"/>
-        </w:rPr>
-      </w:pPr>
-    </w:p>
-    <w:p>
-      <w:pPr>
-        <w:spacing w:after="0" w:line="259" w:lineRule="auto"/>
-        <w:ind w:left="0" w:firstLine="0"/>
-        <w:jc w:val="left"/>
-        <w:rPr>
-          <w:b/>
-          <w:color w:val="auto"/>
-        </w:rPr>
-      </w:pPr>
-    </w:p>
-    <w:p>
-      <w:pPr>
-        <w:spacing w:after="0" w:line="259" w:lineRule="auto"/>
-        <w:ind w:left="0" w:firstLine="0"/>
-        <w:jc w:val="left"/>
-        <w:rPr>
-          <w:b/>
-          <w:color w:val="auto"/>
-        </w:rPr>
-      </w:pPr>
-    </w:p>
-    <w:p>
-      <w:pPr>
-        <w:spacing w:after="0" w:line="259" w:lineRule="auto"/>
-        <w:ind w:left="0" w:firstLine="0"/>
-        <w:jc w:val="left"/>
-        <w:rPr>
-          <w:color w:val="auto"/>
-        </w:rPr>
-      </w:pPr>
-    </w:p>
-    <w:p>
-      <w:pPr>
-        <w:spacing w:after="0" w:line="259" w:lineRule="auto"/>
-        <w:ind w:left="0" w:firstLine="0"/>
-        <w:jc w:val="left"/>
-        <w:rPr>
-          <w:b/>
-          <w:color w:val="auto"/>
-        </w:rPr>
-      </w:pPr>
-      <w:r>
-        <w:rPr>
-          <w:b/>
-          <w:color w:val="auto"/>
-        </w:rPr>
-        <w:t xml:space="preserve"> </w:t>
-      </w:r>
-    </w:p>
-    <w:p>
-      <w:pPr>
-        <w:spacing w:after="0" w:line="259" w:lineRule="auto"/>
-        <w:ind w:left="0" w:firstLine="0"/>
-        <w:jc w:val="left"/>
-        <w:rPr>
-          <w:b/>
-          <w:color w:val="auto"/>
-        </w:rPr>
-      </w:pPr>
-    </w:p>
-    <w:p>
-      <w:pPr>
-        <w:spacing w:after="0" w:line="259" w:lineRule="auto"/>
-        <w:ind w:left="0" w:firstLine="0"/>
-        <w:jc w:val="left"/>
-        <w:rPr>
-          <w:b/>
-          <w:color w:val="auto"/>
-        </w:rPr>
-      </w:pPr>
-    </w:p>
-    <w:p>
-      <w:pPr>
-        <w:spacing w:after="0" w:line="259" w:lineRule="auto"/>
-        <w:ind w:left="0" w:firstLine="0"/>
-        <w:jc w:val="left"/>
-        <w:rPr>
-          <w:b/>
-          <w:color w:val="auto"/>
-        </w:rPr>
-      </w:pPr>
-    </w:p>
-    <w:p>
-      <w:pPr>
-        <w:spacing w:after="0" w:line="259" w:lineRule="auto"/>
-        <w:ind w:left="0" w:firstLine="0"/>
-        <w:jc w:val="left"/>
-        <w:rPr>
-          <w:b/>
-          <w:color w:val="auto"/>
-        </w:rPr>
-      </w:pPr>
-    </w:p>
-    <w:p>
-      <w:pPr>
-        <w:spacing w:after="0" w:line="259" w:lineRule="auto"/>
-        <w:ind w:left="0" w:firstLine="0"/>
-        <w:jc w:val="left"/>
-        <w:rPr>
-          <w:b/>
-          <w:color w:val="auto"/>
-        </w:rPr>
-      </w:pPr>
-    </w:p>
-    <w:p>
-      <w:pPr>
-        <w:spacing w:after="0" w:line="259" w:lineRule="auto"/>
-        <w:ind w:left="0" w:firstLine="0"/>
-        <w:jc w:val="left"/>
-        <w:rPr>
-          <w:b/>
-          <w:color w:val="auto"/>
-        </w:rPr>
-      </w:pPr>
-    </w:p>
-    <w:p>
-      <w:pPr>
-        <w:spacing w:after="0" w:line="259" w:lineRule="auto"/>
-        <w:ind w:left="0" w:firstLine="0"/>
-        <w:jc w:val="left"/>
-        <w:rPr>
-          <w:b/>
-          <w:color w:val="auto"/>
-        </w:rPr>
-      </w:pPr>
-    </w:p>
-    <w:p>
-      <w:pPr>
-        <w:spacing w:after="0" w:line="259" w:lineRule="auto"/>
-        <w:ind w:left="0" w:firstLine="0"/>
-        <w:jc w:val="left"/>
-        <w:rPr>
-          <w:b/>
-          <w:color w:val="auto"/>
-        </w:rPr>
-      </w:pPr>
-    </w:p>
-    <w:p>
-      <w:pPr>
-        <w:spacing w:after="0" w:line="259" w:lineRule="auto"/>
-        <w:ind w:left="0" w:firstLine="0"/>
-        <w:jc w:val="left"/>
-        <w:rPr>
-          <w:b/>
-          <w:color w:val="auto"/>
-        </w:rPr>
-      </w:pPr>
-    </w:p>
-    <w:p>
-      <w:pPr>
-        <w:spacing w:after="0" w:line="259" w:lineRule="auto"/>
-        <w:ind w:left="0" w:firstLine="0"/>
-        <w:jc w:val="left"/>
-        <w:rPr>
-          <w:b/>
-          <w:color w:val="auto"/>
-        </w:rPr>
-      </w:pPr>
-    </w:p>
-    <w:p>
-      <w:pPr>
-        <w:spacing w:after="0" w:line="259" w:lineRule="auto"/>
-        <w:ind w:left="0" w:firstLine="0"/>
-        <w:jc w:val="left"/>
-        <w:rPr>
-          <w:b/>
-          <w:color w:val="auto"/>
-        </w:rPr>
-      </w:pPr>
-    </w:p>
-    <w:p>
-      <w:pPr>
-        <w:spacing w:after="0" w:line="259" w:lineRule="auto"/>
-        <w:ind w:left="0" w:firstLine="0"/>
-        <w:jc w:val="left"/>
-        <w:rPr>
-          <w:b/>
-          <w:color w:val="auto"/>
-        </w:rPr>
-      </w:pPr>
-    </w:p>
-    <w:p>
-      <w:pPr>
-        <w:spacing w:after="0" w:line="259" w:lineRule="auto"/>
-        <w:ind w:left="0" w:firstLine="0"/>
-        <w:jc w:val="left"/>
-        <w:rPr>
-          <w:b/>
-          <w:color w:val="auto"/>
-        </w:rPr>
-      </w:pPr>
-    </w:p>
-    <w:p>
-      <w:pPr>
         <w:pStyle w:val="Heading1"/>
         <w:ind w:left="346" w:right="0" w:hanging="361"/>
         <w:rPr>
@@ -6924,6 +8293,7 @@
         <w:rPr>
           <w:color w:val="auto"/>
         </w:rPr>
+        <w:lastRenderedPageBreak/>
         <w:t>ACEPTACIÓN Y FIRMAS</w:t>
       </w:r>
       <w:bookmarkEnd w:id="14"/>
@@ -7117,6 +8487,8 @@
                 <w:color w:val="auto"/>
               </w:rPr>
             </w:pPr>
+            <w:proofErr w:type="spellStart"/>
+            <w:proofErr w:type="gramStart"/>
             <w:r>
               <w:rPr>
                 <w:color w:val="auto"/>
@@ -7128,7 +8500,15 @@
               <w:rPr>
                 <w:color w:val="auto"/>
               </w:rPr>
-              <w:t xml:space="preserve">Teléfono </w:t>
+              <w:t>Teléfono</w:t>
+            </w:r>
+            <w:proofErr w:type="spellEnd"/>
+            <w:proofErr w:type="gramEnd"/>
+            <w:r>
+              <w:rPr>
+                <w:color w:val="auto"/>
+              </w:rPr>
+              <w:t xml:space="preserve"> </w:t>
             </w:r>
           </w:p>
           <w:p>
@@ -7209,7 +8589,6 @@
               <w:rPr>
                 <w:color w:val="auto"/>
               </w:rPr>
-              <w:lastRenderedPageBreak/>
               <w:t xml:space="preserve"> </w:t>
             </w:r>
           </w:p>
@@ -7286,6 +8665,8 @@
                 <w:color w:val="auto"/>
               </w:rPr>
             </w:pPr>
+            <w:proofErr w:type="spellStart"/>
+            <w:proofErr w:type="gramStart"/>
             <w:r>
               <w:rPr>
                 <w:color w:val="auto"/>
@@ -7297,7 +8678,15 @@
               <w:rPr>
                 <w:color w:val="auto"/>
               </w:rPr>
-              <w:t xml:space="preserve">Teléfono </w:t>
+              <w:t>Teléfono</w:t>
+            </w:r>
+            <w:proofErr w:type="spellEnd"/>
+            <w:proofErr w:type="gramEnd"/>
+            <w:r>
+              <w:rPr>
+                <w:color w:val="auto"/>
+              </w:rPr>
+              <w:t xml:space="preserve"> </w:t>
             </w:r>
           </w:p>
           <w:p>
@@ -7454,6 +8843,8 @@
                 <w:color w:val="auto"/>
               </w:rPr>
             </w:pPr>
+            <w:proofErr w:type="spellStart"/>
+            <w:proofErr w:type="gramStart"/>
             <w:r>
               <w:rPr>
                 <w:color w:val="auto"/>
@@ -7465,7 +8856,15 @@
               <w:rPr>
                 <w:color w:val="auto"/>
               </w:rPr>
-              <w:t xml:space="preserve">Teléfono </w:t>
+              <w:t>Teléfono</w:t>
+            </w:r>
+            <w:proofErr w:type="spellEnd"/>
+            <w:proofErr w:type="gramEnd"/>
+            <w:r>
+              <w:rPr>
+                <w:color w:val="auto"/>
+              </w:rPr>
+              <w:t xml:space="preserve"> </w:t>
             </w:r>
           </w:p>
           <w:p>
@@ -7622,6 +9021,8 @@
                 <w:color w:val="auto"/>
               </w:rPr>
             </w:pPr>
+            <w:proofErr w:type="spellStart"/>
+            <w:proofErr w:type="gramStart"/>
             <w:r>
               <w:rPr>
                 <w:color w:val="auto"/>
@@ -7633,7 +9034,15 @@
               <w:rPr>
                 <w:color w:val="auto"/>
               </w:rPr>
-              <w:t xml:space="preserve">Teléfono </w:t>
+              <w:t>Teléfono</w:t>
+            </w:r>
+            <w:proofErr w:type="spellEnd"/>
+            <w:proofErr w:type="gramEnd"/>
+            <w:r>
+              <w:rPr>
+                <w:color w:val="auto"/>
+              </w:rPr>
+              <w:t xml:space="preserve"> </w:t>
             </w:r>
           </w:p>
           <w:p>
@@ -7701,12 +9110,12 @@
       </w:r>
     </w:p>
     <w:sectPr>
-      <w:headerReference w:type="even" r:id="rId11"/>
-      <w:headerReference w:type="default" r:id="rId12"/>
-      <w:footerReference w:type="even" r:id="rId13"/>
-      <w:footerReference w:type="default" r:id="rId14"/>
-      <w:headerReference w:type="first" r:id="rId15"/>
-      <w:footerReference w:type="first" r:id="rId16"/>
+      <w:headerReference w:type="even" r:id="rId12"/>
+      <w:headerReference w:type="default" r:id="rId13"/>
+      <w:footerReference w:type="even" r:id="rId14"/>
+      <w:footerReference w:type="default" r:id="rId15"/>
+      <w:headerReference w:type="first" r:id="rId16"/>
+      <w:footerReference w:type="first" r:id="rId17"/>
       <w:pgSz w:w="12240" w:h="15840"/>
       <w:pgMar w:top="2551" w:right="1333" w:bottom="1444" w:left="1421" w:header="720" w:footer="713" w:gutter="0"/>
       <w:cols w:space="720"/>
@@ -8290,6 +9699,59 @@
             <w:ind w:left="0" w:right="-11" w:firstLine="0"/>
             <w:jc w:val="center"/>
           </w:pPr>
+          <w:r>
+            <w:rPr>
+              <w:noProof/>
+            </w:rPr>
+            <w:drawing>
+              <wp:inline distT="0" distB="0" distL="0" distR="0" wp14:anchorId="08185D1F" wp14:editId="29B923C3">
+                <wp:extent cx="714418" cy="775664"/>
+                <wp:effectExtent l="0" t="0" r="0" b="5715"/>
+                <wp:docPr id="604010592" name="Picture 1"/>
+                <wp:cNvGraphicFramePr>
+                  <a:graphicFrameLocks xmlns:a="http://schemas.openxmlformats.org/drawingml/2006/main" noChangeAspect="1"/>
+                </wp:cNvGraphicFramePr>
+                <a:graphic xmlns:a="http://schemas.openxmlformats.org/drawingml/2006/main">
+                  <a:graphicData uri="http://schemas.openxmlformats.org/drawingml/2006/picture">
+                    <pic:pic xmlns:pic="http://schemas.openxmlformats.org/drawingml/2006/picture">
+                      <pic:nvPicPr>
+                        <pic:cNvPr id="0" name="Picture 1"/>
+                        <pic:cNvPicPr>
+                          <a:picLocks noChangeAspect="1" noChangeArrowheads="1"/>
+                        </pic:cNvPicPr>
+                      </pic:nvPicPr>
+                      <pic:blipFill>
+                        <a:blip r:embed="rId1">
+                          <a:extLst>
+                            <a:ext uri="{28A0092B-C50C-407E-A947-70E740481C1C}">
+                              <a14:useLocalDpi xmlns:a14="http://schemas.microsoft.com/office/drawing/2010/main" val="0"/>
+                            </a:ext>
+                          </a:extLst>
+                        </a:blip>
+                        <a:srcRect/>
+                        <a:stretch>
+                          <a:fillRect/>
+                        </a:stretch>
+                      </pic:blipFill>
+                      <pic:spPr bwMode="auto">
+                        <a:xfrm>
+                          <a:off x="0" y="0"/>
+                          <a:ext cx="720974" cy="782782"/>
+                        </a:xfrm>
+                        <a:prstGeom prst="rect">
+                          <a:avLst/>
+                        </a:prstGeom>
+                        <a:noFill/>
+                        <a:ln>
+                          <a:noFill/>
+                        </a:ln>
+                      </pic:spPr>
+                    </pic:pic>
+                  </a:graphicData>
+                </a:graphic>
+              </wp:inline>
+            </w:drawing>
+          </w:r>
         </w:p>
       </w:tc>
       <w:tc>
@@ -8561,6 +10023,59 @@
             <w:ind w:left="0" w:right="-11" w:firstLine="0"/>
             <w:jc w:val="center"/>
           </w:pPr>
+          <w:r>
+            <w:rPr>
+              <w:noProof/>
+            </w:rPr>
+            <w:drawing>
+              <wp:inline distT="0" distB="0" distL="0" distR="0" wp14:anchorId="0A2188AD" wp14:editId="35B89A86">
+                <wp:extent cx="714418" cy="775664"/>
+                <wp:effectExtent l="0" t="0" r="0" b="5715"/>
+                <wp:docPr id="2047558263" name="Picture 1"/>
+                <wp:cNvGraphicFramePr>
+                  <a:graphicFrameLocks xmlns:a="http://schemas.openxmlformats.org/drawingml/2006/main" noChangeAspect="1"/>
+                </wp:cNvGraphicFramePr>
+                <a:graphic xmlns:a="http://schemas.openxmlformats.org/drawingml/2006/main">
+                  <a:graphicData uri="http://schemas.openxmlformats.org/drawingml/2006/picture">
+                    <pic:pic xmlns:pic="http://schemas.openxmlformats.org/drawingml/2006/picture">
+                      <pic:nvPicPr>
+                        <pic:cNvPr id="0" name="Picture 1"/>
+                        <pic:cNvPicPr>
+                          <a:picLocks noChangeAspect="1" noChangeArrowheads="1"/>
+                        </pic:cNvPicPr>
+                      </pic:nvPicPr>
+                      <pic:blipFill>
+                        <a:blip r:embed="rId1">
+                          <a:extLst>
+                            <a:ext uri="{28A0092B-C50C-407E-A947-70E740481C1C}">
+                              <a14:useLocalDpi xmlns:a14="http://schemas.microsoft.com/office/drawing/2010/main" val="0"/>
+                            </a:ext>
+                          </a:extLst>
+                        </a:blip>
+                        <a:srcRect/>
+                        <a:stretch>
+                          <a:fillRect/>
+                        </a:stretch>
+                      </pic:blipFill>
+                      <pic:spPr bwMode="auto">
+                        <a:xfrm>
+                          <a:off x="0" y="0"/>
+                          <a:ext cx="720974" cy="782782"/>
+                        </a:xfrm>
+                        <a:prstGeom prst="rect">
+                          <a:avLst/>
+                        </a:prstGeom>
+                        <a:noFill/>
+                        <a:ln>
+                          <a:noFill/>
+                        </a:ln>
+                      </pic:spPr>
+                    </pic:pic>
+                  </a:graphicData>
+                </a:graphic>
+              </wp:inline>
+            </w:drawing>
+          </w:r>
         </w:p>
       </w:tc>
       <w:tc>
@@ -10751,6 +12266,268 @@
     </w:lvl>
   </w:abstractNum>
   <w:abstractNum w:abstractNumId="14" w15:restartNumberingAfterBreak="0">
+    <w:nsid w:val="22F24EE5"/>
+    <w:multiLevelType w:val="multilevel"/>
+    <w:tmpl w:val="CC6A7846"/>
+    <w:lvl w:ilvl="0">
+      <w:start w:val="1"/>
+      <w:numFmt w:val="decimal"/>
+      <w:lvlText w:val="%1."/>
+      <w:lvlJc w:val="left"/>
+      <w:pPr>
+        <w:tabs>
+          <w:tab w:val="num" w:pos="720"/>
+        </w:tabs>
+        <w:ind w:left="720" w:hanging="360"/>
+      </w:pPr>
+    </w:lvl>
+    <w:lvl w:ilvl="1" w:tentative="1">
+      <w:start w:val="1"/>
+      <w:numFmt w:val="decimal"/>
+      <w:lvlText w:val="%2."/>
+      <w:lvlJc w:val="left"/>
+      <w:pPr>
+        <w:tabs>
+          <w:tab w:val="num" w:pos="1440"/>
+        </w:tabs>
+        <w:ind w:left="1440" w:hanging="360"/>
+      </w:pPr>
+    </w:lvl>
+    <w:lvl w:ilvl="2" w:tentative="1">
+      <w:start w:val="1"/>
+      <w:numFmt w:val="decimal"/>
+      <w:lvlText w:val="%3."/>
+      <w:lvlJc w:val="left"/>
+      <w:pPr>
+        <w:tabs>
+          <w:tab w:val="num" w:pos="2160"/>
+        </w:tabs>
+        <w:ind w:left="2160" w:hanging="360"/>
+      </w:pPr>
+    </w:lvl>
+    <w:lvl w:ilvl="3" w:tentative="1">
+      <w:start w:val="1"/>
+      <w:numFmt w:val="decimal"/>
+      <w:lvlText w:val="%4."/>
+      <w:lvlJc w:val="left"/>
+      <w:pPr>
+        <w:tabs>
+          <w:tab w:val="num" w:pos="2880"/>
+        </w:tabs>
+        <w:ind w:left="2880" w:hanging="360"/>
+      </w:pPr>
+    </w:lvl>
+    <w:lvl w:ilvl="4" w:tentative="1">
+      <w:start w:val="1"/>
+      <w:numFmt w:val="decimal"/>
+      <w:lvlText w:val="%5."/>
+      <w:lvlJc w:val="left"/>
+      <w:pPr>
+        <w:tabs>
+          <w:tab w:val="num" w:pos="3600"/>
+        </w:tabs>
+        <w:ind w:left="3600" w:hanging="360"/>
+      </w:pPr>
+    </w:lvl>
+    <w:lvl w:ilvl="5" w:tentative="1">
+      <w:start w:val="1"/>
+      <w:numFmt w:val="decimal"/>
+      <w:lvlText w:val="%6."/>
+      <w:lvlJc w:val="left"/>
+      <w:pPr>
+        <w:tabs>
+          <w:tab w:val="num" w:pos="4320"/>
+        </w:tabs>
+        <w:ind w:left="4320" w:hanging="360"/>
+      </w:pPr>
+    </w:lvl>
+    <w:lvl w:ilvl="6" w:tentative="1">
+      <w:start w:val="1"/>
+      <w:numFmt w:val="decimal"/>
+      <w:lvlText w:val="%7."/>
+      <w:lvlJc w:val="left"/>
+      <w:pPr>
+        <w:tabs>
+          <w:tab w:val="num" w:pos="5040"/>
+        </w:tabs>
+        <w:ind w:left="5040" w:hanging="360"/>
+      </w:pPr>
+    </w:lvl>
+    <w:lvl w:ilvl="7" w:tentative="1">
+      <w:start w:val="1"/>
+      <w:numFmt w:val="decimal"/>
+      <w:lvlText w:val="%8."/>
+      <w:lvlJc w:val="left"/>
+      <w:pPr>
+        <w:tabs>
+          <w:tab w:val="num" w:pos="5760"/>
+        </w:tabs>
+        <w:ind w:left="5760" w:hanging="360"/>
+      </w:pPr>
+    </w:lvl>
+    <w:lvl w:ilvl="8" w:tentative="1">
+      <w:start w:val="1"/>
+      <w:numFmt w:val="decimal"/>
+      <w:lvlText w:val="%9."/>
+      <w:lvlJc w:val="left"/>
+      <w:pPr>
+        <w:tabs>
+          <w:tab w:val="num" w:pos="6480"/>
+        </w:tabs>
+        <w:ind w:left="6480" w:hanging="360"/>
+      </w:pPr>
+    </w:lvl>
+  </w:abstractNum>
+  <w:abstractNum w:abstractNumId="15" w15:restartNumberingAfterBreak="0">
+    <w:nsid w:val="247E1E7A"/>
+    <w:multiLevelType w:val="multilevel"/>
+    <w:tmpl w:val="AF8892F4"/>
+    <w:lvl w:ilvl="0">
+      <w:start w:val="1"/>
+      <w:numFmt w:val="bullet"/>
+      <w:lvlText w:val=""/>
+      <w:lvlJc w:val="left"/>
+      <w:pPr>
+        <w:tabs>
+          <w:tab w:val="num" w:pos="720"/>
+        </w:tabs>
+        <w:ind w:left="720" w:hanging="360"/>
+      </w:pPr>
+      <w:rPr>
+        <w:rFonts w:ascii="Symbol" w:hAnsi="Symbol" w:hint="default"/>
+        <w:sz w:val="20"/>
+      </w:rPr>
+    </w:lvl>
+    <w:lvl w:ilvl="1" w:tentative="1">
+      <w:start w:val="1"/>
+      <w:numFmt w:val="bullet"/>
+      <w:lvlText w:val="o"/>
+      <w:lvlJc w:val="left"/>
+      <w:pPr>
+        <w:tabs>
+          <w:tab w:val="num" w:pos="1440"/>
+        </w:tabs>
+        <w:ind w:left="1440" w:hanging="360"/>
+      </w:pPr>
+      <w:rPr>
+        <w:rFonts w:ascii="Courier New" w:hAnsi="Courier New" w:hint="default"/>
+        <w:sz w:val="20"/>
+      </w:rPr>
+    </w:lvl>
+    <w:lvl w:ilvl="2" w:tentative="1">
+      <w:start w:val="1"/>
+      <w:numFmt w:val="bullet"/>
+      <w:lvlText w:val=""/>
+      <w:lvlJc w:val="left"/>
+      <w:pPr>
+        <w:tabs>
+          <w:tab w:val="num" w:pos="2160"/>
+        </w:tabs>
+        <w:ind w:left="2160" w:hanging="360"/>
+      </w:pPr>
+      <w:rPr>
+        <w:rFonts w:ascii="Wingdings" w:hAnsi="Wingdings" w:hint="default"/>
+        <w:sz w:val="20"/>
+      </w:rPr>
+    </w:lvl>
+    <w:lvl w:ilvl="3" w:tentative="1">
+      <w:start w:val="1"/>
+      <w:numFmt w:val="bullet"/>
+      <w:lvlText w:val=""/>
+      <w:lvlJc w:val="left"/>
+      <w:pPr>
+        <w:tabs>
+          <w:tab w:val="num" w:pos="2880"/>
+        </w:tabs>
+        <w:ind w:left="2880" w:hanging="360"/>
+      </w:pPr>
+      <w:rPr>
+        <w:rFonts w:ascii="Wingdings" w:hAnsi="Wingdings" w:hint="default"/>
+        <w:sz w:val="20"/>
+      </w:rPr>
+    </w:lvl>
+    <w:lvl w:ilvl="4" w:tentative="1">
+      <w:start w:val="1"/>
+      <w:numFmt w:val="bullet"/>
+      <w:lvlText w:val=""/>
+      <w:lvlJc w:val="left"/>
+      <w:pPr>
+        <w:tabs>
+          <w:tab w:val="num" w:pos="3600"/>
+        </w:tabs>
+        <w:ind w:left="3600" w:hanging="360"/>
+      </w:pPr>
+      <w:rPr>
+        <w:rFonts w:ascii="Wingdings" w:hAnsi="Wingdings" w:hint="default"/>
+        <w:sz w:val="20"/>
+      </w:rPr>
+    </w:lvl>
+    <w:lvl w:ilvl="5" w:tentative="1">
+      <w:start w:val="1"/>
+      <w:numFmt w:val="bullet"/>
+      <w:lvlText w:val=""/>
+      <w:lvlJc w:val="left"/>
+      <w:pPr>
+        <w:tabs>
+          <w:tab w:val="num" w:pos="4320"/>
+        </w:tabs>
+        <w:ind w:left="4320" w:hanging="360"/>
+      </w:pPr>
+      <w:rPr>
+        <w:rFonts w:ascii="Wingdings" w:hAnsi="Wingdings" w:hint="default"/>
+        <w:sz w:val="20"/>
+      </w:rPr>
+    </w:lvl>
+    <w:lvl w:ilvl="6" w:tentative="1">
+      <w:start w:val="1"/>
+      <w:numFmt w:val="bullet"/>
+      <w:lvlText w:val=""/>
+      <w:lvlJc w:val="left"/>
+      <w:pPr>
+        <w:tabs>
+          <w:tab w:val="num" w:pos="5040"/>
+        </w:tabs>
+        <w:ind w:left="5040" w:hanging="360"/>
+      </w:pPr>
+      <w:rPr>
+        <w:rFonts w:ascii="Wingdings" w:hAnsi="Wingdings" w:hint="default"/>
+        <w:sz w:val="20"/>
+      </w:rPr>
+    </w:lvl>
+    <w:lvl w:ilvl="7" w:tentative="1">
+      <w:start w:val="1"/>
+      <w:numFmt w:val="bullet"/>
+      <w:lvlText w:val=""/>
+      <w:lvlJc w:val="left"/>
+      <w:pPr>
+        <w:tabs>
+          <w:tab w:val="num" w:pos="5760"/>
+        </w:tabs>
+        <w:ind w:left="5760" w:hanging="360"/>
+      </w:pPr>
+      <w:rPr>
+        <w:rFonts w:ascii="Wingdings" w:hAnsi="Wingdings" w:hint="default"/>
+        <w:sz w:val="20"/>
+      </w:rPr>
+    </w:lvl>
+    <w:lvl w:ilvl="8" w:tentative="1">
+      <w:start w:val="1"/>
+      <w:numFmt w:val="bullet"/>
+      <w:lvlText w:val=""/>
+      <w:lvlJc w:val="left"/>
+      <w:pPr>
+        <w:tabs>
+          <w:tab w:val="num" w:pos="6480"/>
+        </w:tabs>
+        <w:ind w:left="6480" w:hanging="360"/>
+      </w:pPr>
+      <w:rPr>
+        <w:rFonts w:ascii="Wingdings" w:hAnsi="Wingdings" w:hint="default"/>
+        <w:sz w:val="20"/>
+      </w:rPr>
+    </w:lvl>
+  </w:abstractNum>
+  <w:abstractNum w:abstractNumId="16" w15:restartNumberingAfterBreak="0">
     <w:nsid w:val="29B37FCB"/>
     <w:multiLevelType w:val="multilevel"/>
     <w:tmpl w:val="498CD42A"/>
@@ -10899,7 +12676,7 @@
       </w:rPr>
     </w:lvl>
   </w:abstractNum>
-  <w:abstractNum w:abstractNumId="15" w15:restartNumberingAfterBreak="0">
+  <w:abstractNum w:abstractNumId="17" w15:restartNumberingAfterBreak="0">
     <w:nsid w:val="356E7D67"/>
     <w:multiLevelType w:val="hybridMultilevel"/>
     <w:tmpl w:val="70E80CBA"/>
@@ -10985,7 +12762,7 @@
       </w:pPr>
     </w:lvl>
   </w:abstractNum>
-  <w:abstractNum w:abstractNumId="16" w15:restartNumberingAfterBreak="0">
+  <w:abstractNum w:abstractNumId="18" w15:restartNumberingAfterBreak="0">
     <w:nsid w:val="3C717130"/>
     <w:multiLevelType w:val="multilevel"/>
     <w:tmpl w:val="F81CD70A"/>
@@ -11134,7 +12911,7 @@
       </w:rPr>
     </w:lvl>
   </w:abstractNum>
-  <w:abstractNum w:abstractNumId="17" w15:restartNumberingAfterBreak="0">
+  <w:abstractNum w:abstractNumId="19" w15:restartNumberingAfterBreak="0">
     <w:nsid w:val="3CC353C5"/>
     <w:multiLevelType w:val="multilevel"/>
     <w:tmpl w:val="498CD42A"/>
@@ -11283,7 +13060,96 @@
       </w:rPr>
     </w:lvl>
   </w:abstractNum>
-  <w:abstractNum w:abstractNumId="18" w15:restartNumberingAfterBreak="0">
+  <w:abstractNum w:abstractNumId="20" w15:restartNumberingAfterBreak="0">
+    <w:nsid w:val="3D7201D4"/>
+    <w:multiLevelType w:val="hybridMultilevel"/>
+    <w:tmpl w:val="8806BB5C"/>
+    <w:lvl w:ilvl="0" w:tplc="0409000F">
+      <w:start w:val="1"/>
+      <w:numFmt w:val="decimal"/>
+      <w:lvlText w:val="%1."/>
+      <w:lvlJc w:val="left"/>
+      <w:pPr>
+        <w:ind w:left="720" w:hanging="360"/>
+      </w:pPr>
+      <w:rPr>
+        <w:rFonts w:hint="default"/>
+      </w:rPr>
+    </w:lvl>
+    <w:lvl w:ilvl="1" w:tplc="04090019" w:tentative="1">
+      <w:start w:val="1"/>
+      <w:numFmt w:val="lowerLetter"/>
+      <w:lvlText w:val="%2."/>
+      <w:lvlJc w:val="left"/>
+      <w:pPr>
+        <w:ind w:left="1440" w:hanging="360"/>
+      </w:pPr>
+    </w:lvl>
+    <w:lvl w:ilvl="2" w:tplc="0409001B" w:tentative="1">
+      <w:start w:val="1"/>
+      <w:numFmt w:val="lowerRoman"/>
+      <w:lvlText w:val="%3."/>
+      <w:lvlJc w:val="right"/>
+      <w:pPr>
+        <w:ind w:left="2160" w:hanging="180"/>
+      </w:pPr>
+    </w:lvl>
+    <w:lvl w:ilvl="3" w:tplc="0409000F" w:tentative="1">
+      <w:start w:val="1"/>
+      <w:numFmt w:val="decimal"/>
+      <w:lvlText w:val="%4."/>
+      <w:lvlJc w:val="left"/>
+      <w:pPr>
+        <w:ind w:left="2880" w:hanging="360"/>
+      </w:pPr>
+    </w:lvl>
+    <w:lvl w:ilvl="4" w:tplc="04090019" w:tentative="1">
+      <w:start w:val="1"/>
+      <w:numFmt w:val="lowerLetter"/>
+      <w:lvlText w:val="%5."/>
+      <w:lvlJc w:val="left"/>
+      <w:pPr>
+        <w:ind w:left="3600" w:hanging="360"/>
+      </w:pPr>
+    </w:lvl>
+    <w:lvl w:ilvl="5" w:tplc="0409001B" w:tentative="1">
+      <w:start w:val="1"/>
+      <w:numFmt w:val="lowerRoman"/>
+      <w:lvlText w:val="%6."/>
+      <w:lvlJc w:val="right"/>
+      <w:pPr>
+        <w:ind w:left="4320" w:hanging="180"/>
+      </w:pPr>
+    </w:lvl>
+    <w:lvl w:ilvl="6" w:tplc="0409000F" w:tentative="1">
+      <w:start w:val="1"/>
+      <w:numFmt w:val="decimal"/>
+      <w:lvlText w:val="%7."/>
+      <w:lvlJc w:val="left"/>
+      <w:pPr>
+        <w:ind w:left="5040" w:hanging="360"/>
+      </w:pPr>
+    </w:lvl>
+    <w:lvl w:ilvl="7" w:tplc="04090019" w:tentative="1">
+      <w:start w:val="1"/>
+      <w:numFmt w:val="lowerLetter"/>
+      <w:lvlText w:val="%8."/>
+      <w:lvlJc w:val="left"/>
+      <w:pPr>
+        <w:ind w:left="5760" w:hanging="360"/>
+      </w:pPr>
+    </w:lvl>
+    <w:lvl w:ilvl="8" w:tplc="0409001B" w:tentative="1">
+      <w:start w:val="1"/>
+      <w:numFmt w:val="lowerRoman"/>
+      <w:lvlText w:val="%9."/>
+      <w:lvlJc w:val="right"/>
+      <w:pPr>
+        <w:ind w:left="6480" w:hanging="180"/>
+      </w:pPr>
+    </w:lvl>
+  </w:abstractNum>
+  <w:abstractNum w:abstractNumId="21" w15:restartNumberingAfterBreak="0">
     <w:nsid w:val="405F4A52"/>
     <w:multiLevelType w:val="multilevel"/>
     <w:tmpl w:val="498CD42A"/>
@@ -11432,7 +13298,120 @@
       </w:rPr>
     </w:lvl>
   </w:abstractNum>
-  <w:abstractNum w:abstractNumId="19" w15:restartNumberingAfterBreak="0">
+  <w:abstractNum w:abstractNumId="22" w15:restartNumberingAfterBreak="0">
+    <w:nsid w:val="41A10FB3"/>
+    <w:multiLevelType w:val="multilevel"/>
+    <w:tmpl w:val="E990CB32"/>
+    <w:lvl w:ilvl="0">
+      <w:start w:val="1"/>
+      <w:numFmt w:val="decimal"/>
+      <w:lvlText w:val="%1."/>
+      <w:lvlJc w:val="left"/>
+      <w:pPr>
+        <w:tabs>
+          <w:tab w:val="num" w:pos="720"/>
+        </w:tabs>
+        <w:ind w:left="720" w:hanging="360"/>
+      </w:pPr>
+    </w:lvl>
+    <w:lvl w:ilvl="1" w:tentative="1">
+      <w:start w:val="1"/>
+      <w:numFmt w:val="decimal"/>
+      <w:lvlText w:val="%2."/>
+      <w:lvlJc w:val="left"/>
+      <w:pPr>
+        <w:tabs>
+          <w:tab w:val="num" w:pos="1440"/>
+        </w:tabs>
+        <w:ind w:left="1440" w:hanging="360"/>
+      </w:pPr>
+    </w:lvl>
+    <w:lvl w:ilvl="2" w:tentative="1">
+      <w:start w:val="1"/>
+      <w:numFmt w:val="decimal"/>
+      <w:lvlText w:val="%3."/>
+      <w:lvlJc w:val="left"/>
+      <w:pPr>
+        <w:tabs>
+          <w:tab w:val="num" w:pos="2160"/>
+        </w:tabs>
+        <w:ind w:left="2160" w:hanging="360"/>
+      </w:pPr>
+    </w:lvl>
+    <w:lvl w:ilvl="3" w:tentative="1">
+      <w:start w:val="1"/>
+      <w:numFmt w:val="decimal"/>
+      <w:lvlText w:val="%4."/>
+      <w:lvlJc w:val="left"/>
+      <w:pPr>
+        <w:tabs>
+          <w:tab w:val="num" w:pos="2880"/>
+        </w:tabs>
+        <w:ind w:left="2880" w:hanging="360"/>
+      </w:pPr>
+    </w:lvl>
+    <w:lvl w:ilvl="4" w:tentative="1">
+      <w:start w:val="1"/>
+      <w:numFmt w:val="decimal"/>
+      <w:lvlText w:val="%5."/>
+      <w:lvlJc w:val="left"/>
+      <w:pPr>
+        <w:tabs>
+          <w:tab w:val="num" w:pos="3600"/>
+        </w:tabs>
+        <w:ind w:left="3600" w:hanging="360"/>
+      </w:pPr>
+    </w:lvl>
+    <w:lvl w:ilvl="5" w:tentative="1">
+      <w:start w:val="1"/>
+      <w:numFmt w:val="decimal"/>
+      <w:lvlText w:val="%6."/>
+      <w:lvlJc w:val="left"/>
+      <w:pPr>
+        <w:tabs>
+          <w:tab w:val="num" w:pos="4320"/>
+        </w:tabs>
+        <w:ind w:left="4320" w:hanging="360"/>
+      </w:pPr>
+    </w:lvl>
+    <w:lvl w:ilvl="6" w:tentative="1">
+      <w:start w:val="1"/>
+      <w:numFmt w:val="decimal"/>
+      <w:lvlText w:val="%7."/>
+      <w:lvlJc w:val="left"/>
+      <w:pPr>
+        <w:tabs>
+          <w:tab w:val="num" w:pos="5040"/>
+        </w:tabs>
+        <w:ind w:left="5040" w:hanging="360"/>
+      </w:pPr>
+    </w:lvl>
+    <w:lvl w:ilvl="7" w:tentative="1">
+      <w:start w:val="1"/>
+      <w:numFmt w:val="decimal"/>
+      <w:lvlText w:val="%8."/>
+      <w:lvlJc w:val="left"/>
+      <w:pPr>
+        <w:tabs>
+          <w:tab w:val="num" w:pos="5760"/>
+        </w:tabs>
+        <w:ind w:left="5760" w:hanging="360"/>
+      </w:pPr>
+    </w:lvl>
+    <w:lvl w:ilvl="8" w:tentative="1">
+      <w:start w:val="1"/>
+      <w:numFmt w:val="decimal"/>
+      <w:lvlText w:val="%9."/>
+      <w:lvlJc w:val="left"/>
+      <w:pPr>
+        <w:tabs>
+          <w:tab w:val="num" w:pos="6480"/>
+        </w:tabs>
+        <w:ind w:left="6480" w:hanging="360"/>
+      </w:pPr>
+    </w:lvl>
+  </w:abstractNum>
+  <w:abstractNum w:abstractNumId="23" w15:restartNumberingAfterBreak="0">
     <w:nsid w:val="4476212D"/>
     <w:multiLevelType w:val="hybridMultilevel"/>
     <w:tmpl w:val="BCC6882A"/>
@@ -11521,7 +13500,120 @@
       </w:pPr>
     </w:lvl>
   </w:abstractNum>
-  <w:abstractNum w:abstractNumId="20" w15:restartNumberingAfterBreak="0">
+  <w:abstractNum w:abstractNumId="24" w15:restartNumberingAfterBreak="0">
+    <w:nsid w:val="560D662A"/>
+    <w:multiLevelType w:val="multilevel"/>
+    <w:tmpl w:val="6B4243D8"/>
+    <w:lvl w:ilvl="0">
+      <w:start w:val="1"/>
+      <w:numFmt w:val="decimal"/>
+      <w:lvlText w:val="%1."/>
+      <w:lvlJc w:val="left"/>
+      <w:pPr>
+        <w:tabs>
+          <w:tab w:val="num" w:pos="720"/>
+        </w:tabs>
+        <w:ind w:left="720" w:hanging="360"/>
+      </w:pPr>
+    </w:lvl>
+    <w:lvl w:ilvl="1" w:tentative="1">
+      <w:start w:val="1"/>
+      <w:numFmt w:val="decimal"/>
+      <w:lvlText w:val="%2."/>
+      <w:lvlJc w:val="left"/>
+      <w:pPr>
+        <w:tabs>
+          <w:tab w:val="num" w:pos="1440"/>
+        </w:tabs>
+        <w:ind w:left="1440" w:hanging="360"/>
+      </w:pPr>
+    </w:lvl>
+    <w:lvl w:ilvl="2" w:tentative="1">
+      <w:start w:val="1"/>
+      <w:numFmt w:val="decimal"/>
+      <w:lvlText w:val="%3."/>
+      <w:lvlJc w:val="left"/>
+      <w:pPr>
+        <w:tabs>
+          <w:tab w:val="num" w:pos="2160"/>
+        </w:tabs>
+        <w:ind w:left="2160" w:hanging="360"/>
+      </w:pPr>
+    </w:lvl>
+    <w:lvl w:ilvl="3" w:tentative="1">
+      <w:start w:val="1"/>
+      <w:numFmt w:val="decimal"/>
+      <w:lvlText w:val="%4."/>
+      <w:lvlJc w:val="left"/>
+      <w:pPr>
+        <w:tabs>
+          <w:tab w:val="num" w:pos="2880"/>
+        </w:tabs>
+        <w:ind w:left="2880" w:hanging="360"/>
+      </w:pPr>
+    </w:lvl>
+    <w:lvl w:ilvl="4" w:tentative="1">
+      <w:start w:val="1"/>
+      <w:numFmt w:val="decimal"/>
+      <w:lvlText w:val="%5."/>
+      <w:lvlJc w:val="left"/>
+      <w:pPr>
+        <w:tabs>
+          <w:tab w:val="num" w:pos="3600"/>
+        </w:tabs>
+        <w:ind w:left="3600" w:hanging="360"/>
+      </w:pPr>
+    </w:lvl>
+    <w:lvl w:ilvl="5" w:tentative="1">
+      <w:start w:val="1"/>
+      <w:numFmt w:val="decimal"/>
+      <w:lvlText w:val="%6."/>
+      <w:lvlJc w:val="left"/>
+      <w:pPr>
+        <w:tabs>
+          <w:tab w:val="num" w:pos="4320"/>
+        </w:tabs>
+        <w:ind w:left="4320" w:hanging="360"/>
+      </w:pPr>
+    </w:lvl>
+    <w:lvl w:ilvl="6" w:tentative="1">
+      <w:start w:val="1"/>
+      <w:numFmt w:val="decimal"/>
+      <w:lvlText w:val="%7."/>
+      <w:lvlJc w:val="left"/>
+      <w:pPr>
+        <w:tabs>
+          <w:tab w:val="num" w:pos="5040"/>
+        </w:tabs>
+        <w:ind w:left="5040" w:hanging="360"/>
+      </w:pPr>
+    </w:lvl>
+    <w:lvl w:ilvl="7" w:tentative="1">
+      <w:start w:val="1"/>
+      <w:numFmt w:val="decimal"/>
+      <w:lvlText w:val="%8."/>
+      <w:lvlJc w:val="left"/>
+      <w:pPr>
+        <w:tabs>
+          <w:tab w:val="num" w:pos="5760"/>
+        </w:tabs>
+        <w:ind w:left="5760" w:hanging="360"/>
+      </w:pPr>
+    </w:lvl>
+    <w:lvl w:ilvl="8" w:tentative="1">
+      <w:start w:val="1"/>
+      <w:numFmt w:val="decimal"/>
+      <w:lvlText w:val="%9."/>
+      <w:lvlJc w:val="left"/>
+      <w:pPr>
+        <w:tabs>
+          <w:tab w:val="num" w:pos="6480"/>
+        </w:tabs>
+        <w:ind w:left="6480" w:hanging="360"/>
+      </w:pPr>
+    </w:lvl>
+  </w:abstractNum>
+  <w:abstractNum w:abstractNumId="25" w15:restartNumberingAfterBreak="0">
     <w:nsid w:val="57FB7AF7"/>
     <w:multiLevelType w:val="multilevel"/>
     <w:tmpl w:val="68B0C594"/>
@@ -11670,7 +13762,7 @@
       </w:rPr>
     </w:lvl>
   </w:abstractNum>
-  <w:abstractNum w:abstractNumId="21" w15:restartNumberingAfterBreak="0">
+  <w:abstractNum w:abstractNumId="26" w15:restartNumberingAfterBreak="0">
     <w:nsid w:val="63D8153F"/>
     <w:multiLevelType w:val="multilevel"/>
     <w:tmpl w:val="498CD42A"/>
@@ -11819,7 +13911,7 @@
       </w:rPr>
     </w:lvl>
   </w:abstractNum>
-  <w:abstractNum w:abstractNumId="22" w15:restartNumberingAfterBreak="0">
+  <w:abstractNum w:abstractNumId="27" w15:restartNumberingAfterBreak="0">
     <w:nsid w:val="65095ED0"/>
     <w:multiLevelType w:val="hybridMultilevel"/>
     <w:tmpl w:val="1A86D550"/>
@@ -11905,7 +13997,7 @@
       </w:pPr>
     </w:lvl>
   </w:abstractNum>
-  <w:abstractNum w:abstractNumId="23" w15:restartNumberingAfterBreak="0">
+  <w:abstractNum w:abstractNumId="28" w15:restartNumberingAfterBreak="0">
     <w:nsid w:val="65D31722"/>
     <w:multiLevelType w:val="multilevel"/>
     <w:tmpl w:val="70F849B2"/>
@@ -12050,7 +14142,7 @@
       </w:rPr>
     </w:lvl>
   </w:abstractNum>
-  <w:abstractNum w:abstractNumId="24" w15:restartNumberingAfterBreak="0">
+  <w:abstractNum w:abstractNumId="29" w15:restartNumberingAfterBreak="0">
     <w:nsid w:val="69BB6C9D"/>
     <w:multiLevelType w:val="hybridMultilevel"/>
     <w:tmpl w:val="15B4D8A0"/>
@@ -12163,7 +14255,7 @@
       </w:rPr>
     </w:lvl>
   </w:abstractNum>
-  <w:abstractNum w:abstractNumId="25" w15:restartNumberingAfterBreak="0">
+  <w:abstractNum w:abstractNumId="30" w15:restartNumberingAfterBreak="0">
     <w:nsid w:val="6AC83B12"/>
     <w:multiLevelType w:val="hybridMultilevel"/>
     <w:tmpl w:val="AFDC2998"/>
@@ -12276,7 +14368,7 @@
       </w:rPr>
     </w:lvl>
   </w:abstractNum>
-  <w:abstractNum w:abstractNumId="26" w15:restartNumberingAfterBreak="0">
+  <w:abstractNum w:abstractNumId="31" w15:restartNumberingAfterBreak="0">
     <w:nsid w:val="6B0911BE"/>
     <w:multiLevelType w:val="multilevel"/>
     <w:tmpl w:val="498CD42A"/>
@@ -12425,7 +14517,7 @@
       </w:rPr>
     </w:lvl>
   </w:abstractNum>
-  <w:abstractNum w:abstractNumId="27" w15:restartNumberingAfterBreak="0">
+  <w:abstractNum w:abstractNumId="32" w15:restartNumberingAfterBreak="0">
     <w:nsid w:val="6C0C52E0"/>
     <w:multiLevelType w:val="multilevel"/>
     <w:tmpl w:val="379A7D9A"/>
@@ -12574,7 +14666,156 @@
       </w:rPr>
     </w:lvl>
   </w:abstractNum>
-  <w:abstractNum w:abstractNumId="28" w15:restartNumberingAfterBreak="0">
+  <w:abstractNum w:abstractNumId="33" w15:restartNumberingAfterBreak="0">
+    <w:nsid w:val="6CE852D6"/>
+    <w:multiLevelType w:val="multilevel"/>
+    <w:tmpl w:val="3FCE1C0E"/>
+    <w:lvl w:ilvl="0">
+      <w:start w:val="1"/>
+      <w:numFmt w:val="bullet"/>
+      <w:lvlText w:val=""/>
+      <w:lvlJc w:val="left"/>
+      <w:pPr>
+        <w:tabs>
+          <w:tab w:val="num" w:pos="720"/>
+        </w:tabs>
+        <w:ind w:left="720" w:hanging="360"/>
+      </w:pPr>
+      <w:rPr>
+        <w:rFonts w:ascii="Symbol" w:hAnsi="Symbol" w:hint="default"/>
+        <w:sz w:val="20"/>
+      </w:rPr>
+    </w:lvl>
+    <w:lvl w:ilvl="1" w:tentative="1">
+      <w:start w:val="1"/>
+      <w:numFmt w:val="bullet"/>
+      <w:lvlText w:val="o"/>
+      <w:lvlJc w:val="left"/>
+      <w:pPr>
+        <w:tabs>
+          <w:tab w:val="num" w:pos="1440"/>
+        </w:tabs>
+        <w:ind w:left="1440" w:hanging="360"/>
+      </w:pPr>
+      <w:rPr>
+        <w:rFonts w:ascii="Courier New" w:hAnsi="Courier New" w:hint="default"/>
+        <w:sz w:val="20"/>
+      </w:rPr>
+    </w:lvl>
+    <w:lvl w:ilvl="2" w:tentative="1">
+      <w:start w:val="1"/>
+      <w:numFmt w:val="bullet"/>
+      <w:lvlText w:val=""/>
+      <w:lvlJc w:val="left"/>
+      <w:pPr>
+        <w:tabs>
+          <w:tab w:val="num" w:pos="2160"/>
+        </w:tabs>
+        <w:ind w:left="2160" w:hanging="360"/>
+      </w:pPr>
+      <w:rPr>
+        <w:rFonts w:ascii="Wingdings" w:hAnsi="Wingdings" w:hint="default"/>
+        <w:sz w:val="20"/>
+      </w:rPr>
+    </w:lvl>
+    <w:lvl w:ilvl="3" w:tentative="1">
+      <w:start w:val="1"/>
+      <w:numFmt w:val="bullet"/>
+      <w:lvlText w:val=""/>
+      <w:lvlJc w:val="left"/>
+      <w:pPr>
+        <w:tabs>
+          <w:tab w:val="num" w:pos="2880"/>
+        </w:tabs>
+        <w:ind w:left="2880" w:hanging="360"/>
+      </w:pPr>
+      <w:rPr>
+        <w:rFonts w:ascii="Wingdings" w:hAnsi="Wingdings" w:hint="default"/>
+        <w:sz w:val="20"/>
+      </w:rPr>
+    </w:lvl>
+    <w:lvl w:ilvl="4" w:tentative="1">
+      <w:start w:val="1"/>
+      <w:numFmt w:val="bullet"/>
+      <w:lvlText w:val=""/>
+      <w:lvlJc w:val="left"/>
+      <w:pPr>
+        <w:tabs>
+          <w:tab w:val="num" w:pos="3600"/>
+        </w:tabs>
+        <w:ind w:left="3600" w:hanging="360"/>
+      </w:pPr>
+      <w:rPr>
+        <w:rFonts w:ascii="Wingdings" w:hAnsi="Wingdings" w:hint="default"/>
+        <w:sz w:val="20"/>
+      </w:rPr>
+    </w:lvl>
+    <w:lvl w:ilvl="5" w:tentative="1">
+      <w:start w:val="1"/>
+      <w:numFmt w:val="bullet"/>
+      <w:lvlText w:val=""/>
+      <w:lvlJc w:val="left"/>
+      <w:pPr>
+        <w:tabs>
+          <w:tab w:val="num" w:pos="4320"/>
+        </w:tabs>
+        <w:ind w:left="4320" w:hanging="360"/>
+      </w:pPr>
+      <w:rPr>
+        <w:rFonts w:ascii="Wingdings" w:hAnsi="Wingdings" w:hint="default"/>
+        <w:sz w:val="20"/>
+      </w:rPr>
+    </w:lvl>
+    <w:lvl w:ilvl="6" w:tentative="1">
+      <w:start w:val="1"/>
+      <w:numFmt w:val="bullet"/>
+      <w:lvlText w:val=""/>
+      <w:lvlJc w:val="left"/>
+      <w:pPr>
+        <w:tabs>
+          <w:tab w:val="num" w:pos="5040"/>
+        </w:tabs>
+        <w:ind w:left="5040" w:hanging="360"/>
+      </w:pPr>
+      <w:rPr>
+        <w:rFonts w:ascii="Wingdings" w:hAnsi="Wingdings" w:hint="default"/>
+        <w:sz w:val="20"/>
+      </w:rPr>
+    </w:lvl>
+    <w:lvl w:ilvl="7" w:tentative="1">
+      <w:start w:val="1"/>
+      <w:numFmt w:val="bullet"/>
+      <w:lvlText w:val=""/>
+      <w:lvlJc w:val="left"/>
+      <w:pPr>
+        <w:tabs>
+          <w:tab w:val="num" w:pos="5760"/>
+        </w:tabs>
+        <w:ind w:left="5760" w:hanging="360"/>
+      </w:pPr>
+      <w:rPr>
+        <w:rFonts w:ascii="Wingdings" w:hAnsi="Wingdings" w:hint="default"/>
+        <w:sz w:val="20"/>
+      </w:rPr>
+    </w:lvl>
+    <w:lvl w:ilvl="8" w:tentative="1">
+      <w:start w:val="1"/>
+      <w:numFmt w:val="bullet"/>
+      <w:lvlText w:val=""/>
+      <w:lvlJc w:val="left"/>
+      <w:pPr>
+        <w:tabs>
+          <w:tab w:val="num" w:pos="6480"/>
+        </w:tabs>
+        <w:ind w:left="6480" w:hanging="360"/>
+      </w:pPr>
+      <w:rPr>
+        <w:rFonts w:ascii="Wingdings" w:hAnsi="Wingdings" w:hint="default"/>
+        <w:sz w:val="20"/>
+      </w:rPr>
+    </w:lvl>
+  </w:abstractNum>
+  <w:abstractNum w:abstractNumId="34" w15:restartNumberingAfterBreak="0">
     <w:nsid w:val="6D884EEC"/>
     <w:multiLevelType w:val="multilevel"/>
     <w:tmpl w:val="498CD42A"/>
@@ -12723,7 +14964,7 @@
       </w:rPr>
     </w:lvl>
   </w:abstractNum>
-  <w:abstractNum w:abstractNumId="29" w15:restartNumberingAfterBreak="0">
+  <w:abstractNum w:abstractNumId="35" w15:restartNumberingAfterBreak="0">
     <w:nsid w:val="794805C6"/>
     <w:multiLevelType w:val="multilevel"/>
     <w:tmpl w:val="3B688428"/>
@@ -12879,16 +15120,16 @@
     <w:abstractNumId w:val="7"/>
   </w:num>
   <w:num w:numId="3" w16cid:durableId="1950039509">
-    <w:abstractNumId w:val="19"/>
+    <w:abstractNumId w:val="23"/>
   </w:num>
   <w:num w:numId="4" w16cid:durableId="1834909325">
-    <w:abstractNumId w:val="27"/>
+    <w:abstractNumId w:val="32"/>
   </w:num>
   <w:num w:numId="5" w16cid:durableId="1904872567">
     <w:abstractNumId w:val="9"/>
   </w:num>
   <w:num w:numId="6" w16cid:durableId="297609024">
-    <w:abstractNumId w:val="23"/>
+    <w:abstractNumId w:val="28"/>
   </w:num>
   <w:num w:numId="7" w16cid:durableId="920911911">
     <w:abstractNumId w:val="8"/>
@@ -12897,7 +15138,7 @@
     <w:abstractNumId w:val="1"/>
   </w:num>
   <w:num w:numId="9" w16cid:durableId="870992412">
-    <w:abstractNumId w:val="24"/>
+    <w:abstractNumId w:val="29"/>
   </w:num>
   <w:num w:numId="10" w16cid:durableId="97071140">
     <w:abstractNumId w:val="12"/>
@@ -12909,7 +15150,7 @@
     <w:abstractNumId w:val="13"/>
   </w:num>
   <w:num w:numId="13" w16cid:durableId="442460232">
-    <w:abstractNumId w:val="22"/>
+    <w:abstractNumId w:val="27"/>
   </w:num>
   <w:num w:numId="14" w16cid:durableId="1689721393">
     <w:abstractNumId w:val="11"/>
@@ -12921,46 +15162,64 @@
     <w:abstractNumId w:val="3"/>
   </w:num>
   <w:num w:numId="17" w16cid:durableId="908003525">
-    <w:abstractNumId w:val="29"/>
+    <w:abstractNumId w:val="35"/>
   </w:num>
   <w:num w:numId="18" w16cid:durableId="970525621">
     <w:abstractNumId w:val="6"/>
   </w:num>
   <w:num w:numId="19" w16cid:durableId="851917885">
-    <w:abstractNumId w:val="20"/>
+    <w:abstractNumId w:val="25"/>
   </w:num>
   <w:num w:numId="20" w16cid:durableId="610205749">
     <w:abstractNumId w:val="4"/>
   </w:num>
   <w:num w:numId="21" w16cid:durableId="1839230421">
-    <w:abstractNumId w:val="18"/>
+    <w:abstractNumId w:val="21"/>
   </w:num>
   <w:num w:numId="22" w16cid:durableId="606280596">
-    <w:abstractNumId w:val="17"/>
+    <w:abstractNumId w:val="19"/>
   </w:num>
   <w:num w:numId="23" w16cid:durableId="1336348156">
-    <w:abstractNumId w:val="21"/>
+    <w:abstractNumId w:val="26"/>
   </w:num>
   <w:num w:numId="24" w16cid:durableId="1833989002">
-    <w:abstractNumId w:val="14"/>
+    <w:abstractNumId w:val="16"/>
   </w:num>
   <w:num w:numId="25" w16cid:durableId="948925348">
     <w:abstractNumId w:val="2"/>
   </w:num>
   <w:num w:numId="26" w16cid:durableId="1390881413">
-    <w:abstractNumId w:val="26"/>
+    <w:abstractNumId w:val="31"/>
   </w:num>
   <w:num w:numId="27" w16cid:durableId="1786653169">
-    <w:abstractNumId w:val="28"/>
+    <w:abstractNumId w:val="34"/>
   </w:num>
   <w:num w:numId="28" w16cid:durableId="874318065">
+    <w:abstractNumId w:val="17"/>
+  </w:num>
+  <w:num w:numId="29" w16cid:durableId="619456759">
+    <w:abstractNumId w:val="18"/>
+  </w:num>
+  <w:num w:numId="30" w16cid:durableId="23870753">
+    <w:abstractNumId w:val="30"/>
+  </w:num>
+  <w:num w:numId="31" w16cid:durableId="469445641">
     <w:abstractNumId w:val="15"/>
   </w:num>
-  <w:num w:numId="29" w16cid:durableId="619456759">
-    <w:abstractNumId w:val="16"/>
+  <w:num w:numId="32" w16cid:durableId="1629042759">
+    <w:abstractNumId w:val="33"/>
   </w:num>
-  <w:num w:numId="30" w16cid:durableId="23870753">
-    <w:abstractNumId w:val="25"/>
+  <w:num w:numId="33" w16cid:durableId="528300426">
+    <w:abstractNumId w:val="24"/>
+  </w:num>
+  <w:num w:numId="34" w16cid:durableId="1478839519">
+    <w:abstractNumId w:val="20"/>
+  </w:num>
+  <w:num w:numId="35" w16cid:durableId="1933969118">
+    <w:abstractNumId w:val="22"/>
+  </w:num>
+  <w:num w:numId="36" w16cid:durableId="1020859962">
+    <w:abstractNumId w:val="14"/>
   </w:num>
 </w:numbering>
 </file>
@@ -13445,7 +15704,6 @@
   <w:style w:type="character" w:default="1" w:styleId="DefaultParagraphFont">
     <w:name w:val="Default Paragraph Font"/>
     <w:uiPriority w:val="1"/>
-    <w:semiHidden/>
     <w:unhideWhenUsed/>
   </w:style>
   <w:style w:type="table" w:default="1" w:styleId="TableNormal">
@@ -13935,6 +16193,21 @@
 </file>
 
 <file path=customXml/item2.xml><?xml version="1.0" encoding="utf-8"?>
+<p:properties xmlns:p="http://schemas.microsoft.com/office/2006/metadata/properties" xmlns:xsi="http://www.w3.org/2001/XMLSchema-instance" xmlns:pc="http://schemas.microsoft.com/office/infopath/2007/PartnerControls">
+  <documentManagement/>
+</p:properties>
+</file>
+
+<file path=customXml/item3.xml><?xml version="1.0" encoding="utf-8"?>
+<?mso-contentType ?>
+<FormTemplates xmlns="http://schemas.microsoft.com/sharepoint/v3/contenttype/forms">
+  <Display>DocumentLibraryForm</Display>
+  <Edit>DocumentLibraryForm</Edit>
+  <New>DocumentLibraryForm</New>
+</FormTemplates>
+</file>
+
+<file path=customXml/item4.xml><?xml version="1.0" encoding="utf-8"?>
 <ct:contentTypeSchema xmlns:ct="http://schemas.microsoft.com/office/2006/metadata/contentType" xmlns:ma="http://schemas.microsoft.com/office/2006/metadata/properties/metaAttributes" ct:_="" ma:_="" ma:contentTypeName="Document" ma:contentTypeID="0x010100837EE4A8537BB44283045E7C519914EC" ma:contentTypeVersion="3" ma:contentTypeDescription="Create a new document." ma:contentTypeScope="" ma:versionID="5bfe3b6eb2af0e753adfd03ccdd61e9b">
   <xsd:schema xmlns:xsd="http://www.w3.org/2001/XMLSchema" xmlns:xs="http://www.w3.org/2001/XMLSchema" xmlns:p="http://schemas.microsoft.com/office/2006/metadata/properties" xmlns:ns2="fbb24609-f14d-4ded-973c-981a58da6328" targetNamespace="http://schemas.microsoft.com/office/2006/metadata/properties" ma:root="true" ma:fieldsID="51e103c954152f7dc5f7e24b38baa705" ns2:_="">
     <xsd:import namespace="fbb24609-f14d-4ded-973c-981a58da6328"/>
@@ -14072,21 +16345,6 @@
 </ct:contentTypeSchema>
 </file>
 
-<file path=customXml/item3.xml><?xml version="1.0" encoding="utf-8"?>
-<?mso-contentType ?>
-<FormTemplates xmlns="http://schemas.microsoft.com/sharepoint/v3/contenttype/forms">
-  <Display>DocumentLibraryForm</Display>
-  <Edit>DocumentLibraryForm</Edit>
-  <New>DocumentLibraryForm</New>
-</FormTemplates>
-</file>
-
-<file path=customXml/item4.xml><?xml version="1.0" encoding="utf-8"?>
-<p:properties xmlns:p="http://schemas.microsoft.com/office/2006/metadata/properties" xmlns:xsi="http://www.w3.org/2001/XMLSchema-instance" xmlns:pc="http://schemas.microsoft.com/office/infopath/2007/PartnerControls">
-  <documentManagement/>
-</p:properties>
-</file>
-
 <file path=customXml/itemProps1.xml><?xml version="1.0" encoding="utf-8"?>
 <ds:datastoreItem xmlns:ds="http://schemas.openxmlformats.org/officeDocument/2006/customXml" ds:itemID="{85A35A1E-7253-4FDB-9326-CB638361EF29}">
   <ds:schemaRefs>
@@ -14096,6 +16354,23 @@
 </file>
 
 <file path=customXml/itemProps2.xml><?xml version="1.0" encoding="utf-8"?>
+<ds:datastoreItem xmlns:ds="http://schemas.openxmlformats.org/officeDocument/2006/customXml" ds:itemID="{955E117E-2BFE-49F5-9076-EFB8366369F6}">
+  <ds:schemaRefs>
+    <ds:schemaRef ds:uri="http://schemas.microsoft.com/office/2006/metadata/properties"/>
+    <ds:schemaRef ds:uri="http://schemas.microsoft.com/office/infopath/2007/PartnerControls"/>
+  </ds:schemaRefs>
+</ds:datastoreItem>
+</file>
+
+<file path=customXml/itemProps3.xml><?xml version="1.0" encoding="utf-8"?>
+<ds:datastoreItem xmlns:ds="http://schemas.openxmlformats.org/officeDocument/2006/customXml" ds:itemID="{A8FAAC9E-2A79-4C65-B1D2-C7E7D8023189}">
+  <ds:schemaRefs>
+    <ds:schemaRef ds:uri="http://schemas.microsoft.com/sharepoint/v3/contenttype/forms"/>
+  </ds:schemaRefs>
+</ds:datastoreItem>
+</file>
+
+<file path=customXml/itemProps4.xml><?xml version="1.0" encoding="utf-8"?>
 <ds:datastoreItem xmlns:ds="http://schemas.openxmlformats.org/officeDocument/2006/customXml" ds:itemID="{971E0E6B-0ACE-4A65-A0D1-12D5CEAE812E}">
   <ds:schemaRefs>
     <ds:schemaRef ds:uri="http://schemas.microsoft.com/office/2006/metadata/contentType"/>
@@ -14111,21 +16386,4 @@
     <ds:schemaRef ds:uri="http://schemas.microsoft.com/internal/obd"/>
   </ds:schemaRefs>
 </ds:datastoreItem>
-</file>
-
-<file path=customXml/itemProps3.xml><?xml version="1.0" encoding="utf-8"?>
-<ds:datastoreItem xmlns:ds="http://schemas.openxmlformats.org/officeDocument/2006/customXml" ds:itemID="{A8FAAC9E-2A79-4C65-B1D2-C7E7D8023189}">
-  <ds:schemaRefs>
-    <ds:schemaRef ds:uri="http://schemas.microsoft.com/sharepoint/v3/contenttype/forms"/>
-  </ds:schemaRefs>
-</ds:datastoreItem>
-</file>
-
-<file path=customXml/itemProps4.xml><?xml version="1.0" encoding="utf-8"?>
-<ds:datastoreItem xmlns:ds="http://schemas.openxmlformats.org/officeDocument/2006/customXml" ds:itemID="{955E117E-2BFE-49F5-9076-EFB8366369F6}">
-  <ds:schemaRefs>
-    <ds:schemaRef ds:uri="http://schemas.microsoft.com/office/2006/metadata/properties"/>
-    <ds:schemaRef ds:uri="http://schemas.microsoft.com/office/infopath/2007/PartnerControls"/>
-  </ds:schemaRefs>
-</ds:datastoreItem>
 </file>
</xml_diff>